<commit_message>
Actualizado Almacén a como quería ella
</commit_message>
<xml_diff>
--- a/Documentos/Battleship_Documentacion_Sprint1_Grupo10_Abad_Y_Cia.docx
+++ b/Documentos/Battleship_Documentacion_Sprint1_Grupo10_Abad_Y_Cia.docx
@@ -1,6 +1,6 @@
 
 <file path=word/document.xml><?xml version="1.0" encoding="utf-8"?>
-<w:document xmlns:wpc="http://schemas.microsoft.com/office/word/2010/wordprocessingCanvas" xmlns:mc="http://schemas.openxmlformats.org/markup-compatibility/2006" xmlns:o="urn:schemas-microsoft-com:office:office" xmlns:r="http://schemas.openxmlformats.org/officeDocument/2006/relationships" xmlns:m="http://schemas.openxmlformats.org/officeDocument/2006/math" xmlns:v="urn:schemas-microsoft-com:vml" xmlns:wp14="http://schemas.microsoft.com/office/word/2010/wordprocessingDrawing" xmlns:wp="http://schemas.openxmlformats.org/drawingml/2006/wordprocessingDrawing" xmlns:w10="urn:schemas-microsoft-com:office:word" xmlns:w="http://schemas.openxmlformats.org/wordprocessingml/2006/main" xmlns:w14="http://schemas.microsoft.com/office/word/2010/wordml" xmlns:w15="http://schemas.microsoft.com/office/word/2012/wordml" xmlns:wpg="http://schemas.microsoft.com/office/word/2010/wordprocessingGroup" xmlns:wpi="http://schemas.microsoft.com/office/word/2010/wordprocessingInk" xmlns:wne="http://schemas.microsoft.com/office/word/2006/wordml" xmlns:wps="http://schemas.microsoft.com/office/word/2010/wordprocessingShape" mc:Ignorable="w14 w15 wp14">
+<w:document xmlns:wpc="http://schemas.microsoft.com/office/word/2010/wordprocessingCanvas" xmlns:cx="http://schemas.microsoft.com/office/drawing/2014/chartex" xmlns:mc="http://schemas.openxmlformats.org/markup-compatibility/2006" xmlns:o="urn:schemas-microsoft-com:office:office" xmlns:r="http://schemas.openxmlformats.org/officeDocument/2006/relationships" xmlns:m="http://schemas.openxmlformats.org/officeDocument/2006/math" xmlns:v="urn:schemas-microsoft-com:vml" xmlns:wp14="http://schemas.microsoft.com/office/word/2010/wordprocessingDrawing" xmlns:wp="http://schemas.openxmlformats.org/drawingml/2006/wordprocessingDrawing" xmlns:w10="urn:schemas-microsoft-com:office:word" xmlns:w="http://schemas.openxmlformats.org/wordprocessingml/2006/main" xmlns:w14="http://schemas.microsoft.com/office/word/2010/wordml" xmlns:w15="http://schemas.microsoft.com/office/word/2012/wordml" xmlns:w16se="http://schemas.microsoft.com/office/word/2015/wordml/symex" xmlns:wpg="http://schemas.microsoft.com/office/word/2010/wordprocessingGroup" xmlns:wpi="http://schemas.microsoft.com/office/word/2010/wordprocessingInk" xmlns:wne="http://schemas.microsoft.com/office/word/2006/wordml" xmlns:wps="http://schemas.microsoft.com/office/word/2010/wordprocessingShape" mc:Ignorable="w14 w15 w16se wp14">
   <w:body>
     <w:sdt>
       <w:sdtPr>
@@ -34,6 +34,7 @@
             <w:rPr>
               <w:noProof/>
               <w:color w:val="4472C4" w:themeColor="accent1"/>
+              <w:lang w:val="en-GB" w:eastAsia="en-GB"/>
             </w:rPr>
             <w:drawing>
               <wp:inline distT="0" distB="0" distL="0" distR="0">
@@ -196,6 +197,7 @@
             <w:rPr>
               <w:noProof/>
               <w:color w:val="4472C4" w:themeColor="accent1"/>
+              <w:lang w:val="en-GB" w:eastAsia="en-GB"/>
             </w:rPr>
             <w:drawing>
               <wp:inline distT="0" distB="0" distL="0" distR="0">
@@ -251,7 +253,7 @@
           <w:r>
             <w:rPr>
               <w:noProof/>
-              <w:lang w:eastAsia="es-ES"/>
+              <w:lang w:val="en-GB" w:eastAsia="en-GB"/>
             </w:rPr>
             <mc:AlternateContent>
               <mc:Choice Requires="wps">
@@ -456,7 +458,7 @@
             <w:rPr>
               <w:noProof/>
               <w:color w:val="4472C4" w:themeColor="accent1"/>
-              <w:lang w:eastAsia="es-ES"/>
+              <w:lang w:val="en-GB" w:eastAsia="en-GB"/>
             </w:rPr>
             <mc:AlternateContent>
               <mc:Choice Requires="wps">
@@ -736,15 +738,15 @@
       <w:sdtContent>
         <w:p>
           <w:pPr>
-            <w:pStyle w:val="TtulodeTDC"/>
+            <w:pStyle w:val="TtuloTDC"/>
             <w:jc w:val="center"/>
             <w:rPr>
-              <w:rStyle w:val="PuestoCar"/>
+              <w:rStyle w:val="TtuloCar"/>
             </w:rPr>
           </w:pPr>
           <w:r>
             <w:rPr>
-              <w:rStyle w:val="PuestoCar"/>
+              <w:rStyle w:val="TtuloCar"/>
             </w:rPr>
             <w:t>Índice:</w:t>
           </w:r>
@@ -1158,7 +1160,7 @@
       </w:pPr>
       <w:r>
         <w:rPr>
-          <w:rStyle w:val="PuestoCar"/>
+          <w:rStyle w:val="TtuloCar"/>
         </w:rPr>
         <w:lastRenderedPageBreak/>
         <w:t>Introducción</w:t>
@@ -1203,7 +1205,7 @@
       <w:r>
         <w:rPr>
           <w:noProof/>
-          <w:lang w:eastAsia="es-ES"/>
+          <w:lang w:val="en-GB" w:eastAsia="en-GB"/>
         </w:rPr>
         <w:drawing>
           <wp:inline distT="0" distB="0" distL="0" distR="0">
@@ -1228,7 +1230,7 @@
     </w:p>
     <w:p>
       <w:pPr>
-        <w:pStyle w:val="Puesto"/>
+        <w:pStyle w:val="Ttulo"/>
         <w:jc w:val="center"/>
         <w:rPr>
           <w:color w:val="2F5496" w:themeColor="accent1" w:themeShade="BF"/>
@@ -1467,7 +1469,7 @@
           <w:noProof/>
           <w:sz w:val="24"/>
           <w:szCs w:val="24"/>
-          <w:lang w:eastAsia="es-ES"/>
+          <w:lang w:val="en-GB" w:eastAsia="en-GB"/>
         </w:rPr>
         <w:drawing>
           <wp:inline distT="0" distB="0" distL="0" distR="0">
@@ -2071,7 +2073,7 @@
     </w:p>
     <w:p>
       <w:pPr>
-        <w:pStyle w:val="Puesto"/>
+        <w:pStyle w:val="Ttulo"/>
         <w:jc w:val="center"/>
         <w:rPr>
           <w:color w:val="2F5496" w:themeColor="accent1" w:themeShade="BF"/>
@@ -2137,7 +2139,7 @@
                 <w:noProof/>
                 <w:sz w:val="16"/>
                 <w:szCs w:val="16"/>
-                <w:lang w:eastAsia="es-ES"/>
+                <w:lang w:val="en-GB" w:eastAsia="en-GB"/>
               </w:rPr>
               <w:drawing>
                 <wp:anchor distT="0" distB="0" distL="114300" distR="114300" simplePos="0" relativeHeight="251674624" behindDoc="1" locked="0" layoutInCell="1" allowOverlap="1" wp14:anchorId="03EA22F6" wp14:editId="484BE00E">
@@ -2217,7 +2219,7 @@
                 <w:noProof/>
                 <w:sz w:val="16"/>
                 <w:szCs w:val="16"/>
-                <w:lang w:eastAsia="es-ES"/>
+                <w:lang w:val="en-GB" w:eastAsia="en-GB"/>
               </w:rPr>
               <w:drawing>
                 <wp:anchor distT="0" distB="0" distL="114300" distR="114300" simplePos="0" relativeHeight="251673600" behindDoc="0" locked="0" layoutInCell="1" allowOverlap="1" wp14:anchorId="21DF44C4" wp14:editId="0D5DD837">
@@ -3209,7 +3211,7 @@
                 <w:noProof/>
                 <w:sz w:val="16"/>
                 <w:szCs w:val="16"/>
-                <w:lang w:eastAsia="es-ES"/>
+                <w:lang w:val="en-GB" w:eastAsia="en-GB"/>
               </w:rPr>
               <w:drawing>
                 <wp:anchor distT="0" distB="0" distL="114300" distR="114300" simplePos="0" relativeHeight="251671552" behindDoc="1" locked="0" layoutInCell="1" allowOverlap="1" wp14:anchorId="03EA22F6" wp14:editId="484BE00E">
@@ -3289,7 +3291,7 @@
                 <w:noProof/>
                 <w:sz w:val="16"/>
                 <w:szCs w:val="16"/>
-                <w:lang w:eastAsia="es-ES"/>
+                <w:lang w:val="en-GB" w:eastAsia="en-GB"/>
               </w:rPr>
               <w:drawing>
                 <wp:anchor distT="0" distB="0" distL="114300" distR="114300" simplePos="0" relativeHeight="251670528" behindDoc="0" locked="0" layoutInCell="1" allowOverlap="1" wp14:anchorId="21DF44C4" wp14:editId="0D5DD837">
@@ -4222,7 +4224,7 @@
                 <w:noProof/>
                 <w:sz w:val="16"/>
                 <w:szCs w:val="16"/>
-                <w:lang w:eastAsia="es-ES"/>
+                <w:lang w:val="en-GB" w:eastAsia="en-GB"/>
               </w:rPr>
               <w:drawing>
                 <wp:anchor distT="0" distB="0" distL="114300" distR="114300" simplePos="0" relativeHeight="251668480" behindDoc="1" locked="0" layoutInCell="1" allowOverlap="1" wp14:anchorId="03EA22F6" wp14:editId="484BE00E">
@@ -4302,7 +4304,7 @@
                 <w:noProof/>
                 <w:sz w:val="16"/>
                 <w:szCs w:val="16"/>
-                <w:lang w:eastAsia="es-ES"/>
+                <w:lang w:val="en-GB" w:eastAsia="en-GB"/>
               </w:rPr>
               <w:drawing>
                 <wp:anchor distT="0" distB="0" distL="114300" distR="114300" simplePos="0" relativeHeight="251667456" behindDoc="0" locked="0" layoutInCell="1" allowOverlap="1" wp14:anchorId="21DF44C4" wp14:editId="0D5DD837">
@@ -5184,7 +5186,7 @@
                 <w:noProof/>
                 <w:sz w:val="16"/>
                 <w:szCs w:val="16"/>
-                <w:lang w:eastAsia="es-ES"/>
+                <w:lang w:val="en-GB" w:eastAsia="en-GB"/>
               </w:rPr>
               <w:drawing>
                 <wp:anchor distT="0" distB="0" distL="114300" distR="114300" simplePos="0" relativeHeight="251662336" behindDoc="1" locked="0" layoutInCell="1" allowOverlap="1">
@@ -5264,7 +5266,7 @@
                 <w:noProof/>
                 <w:sz w:val="16"/>
                 <w:szCs w:val="16"/>
-                <w:lang w:eastAsia="es-ES"/>
+                <w:lang w:val="en-GB" w:eastAsia="en-GB"/>
               </w:rPr>
               <w:drawing>
                 <wp:anchor distT="0" distB="0" distL="114300" distR="114300" simplePos="0" relativeHeight="251661312" behindDoc="0" locked="0" layoutInCell="1" allowOverlap="1">
@@ -6181,7 +6183,7 @@
                 <w:noProof/>
                 <w:sz w:val="16"/>
                 <w:szCs w:val="16"/>
-                <w:lang w:eastAsia="es-ES"/>
+                <w:lang w:val="en-GB" w:eastAsia="en-GB"/>
               </w:rPr>
               <w:drawing>
                 <wp:anchor distT="0" distB="0" distL="114300" distR="114300" simplePos="0" relativeHeight="251665408" behindDoc="1" locked="0" layoutInCell="1" allowOverlap="1" wp14:anchorId="4071BB30" wp14:editId="6626F3C1">
@@ -6261,7 +6263,7 @@
                 <w:noProof/>
                 <w:sz w:val="16"/>
                 <w:szCs w:val="16"/>
-                <w:lang w:eastAsia="es-ES"/>
+                <w:lang w:val="en-GB" w:eastAsia="en-GB"/>
               </w:rPr>
               <w:drawing>
                 <wp:anchor distT="0" distB="0" distL="114300" distR="114300" simplePos="0" relativeHeight="251664384" behindDoc="0" locked="0" layoutInCell="1" allowOverlap="1" wp14:anchorId="7F6232B6" wp14:editId="75407D21">
@@ -7121,7 +7123,7 @@
     </w:p>
     <w:p>
       <w:pPr>
-        <w:pStyle w:val="Puesto"/>
+        <w:pStyle w:val="Ttulo"/>
         <w:jc w:val="center"/>
         <w:rPr>
           <w:color w:val="2F5496" w:themeColor="accent1" w:themeShade="BF"/>
@@ -9150,7 +9152,7 @@
     </w:tbl>
     <w:p>
       <w:pPr>
-        <w:pStyle w:val="Puesto"/>
+        <w:pStyle w:val="Ttulo"/>
         <w:jc w:val="center"/>
         <w:rPr>
           <w:color w:val="2F5496" w:themeColor="accent1" w:themeShade="BF"/>
@@ -9173,7 +9175,7 @@
       <w:r>
         <w:rPr>
           <w:noProof/>
-          <w:lang w:eastAsia="es-ES"/>
+          <w:lang w:val="en-GB" w:eastAsia="en-GB"/>
         </w:rPr>
         <w:drawing>
           <wp:inline distT="0" distB="0" distL="0" distR="0" wp14:anchorId="4E0D79D5" wp14:editId="7607BDF6">
@@ -9298,7 +9300,15 @@
           <w:szCs w:val="22"/>
           <w:lang w:val="es-ES"/>
         </w:rPr>
-        <w:t xml:space="preserve">En ingeniería de software, el patrón </w:t>
+        <w:t>El</w:t>
+      </w:r>
+      <w:r>
+        <w:rPr>
+          <w:sz w:val="22"/>
+          <w:szCs w:val="22"/>
+          <w:lang w:val="es-ES"/>
+        </w:rPr>
+        <w:t xml:space="preserve"> patrón </w:t>
       </w:r>
       <w:proofErr w:type="spellStart"/>
       <w:r>
@@ -9695,7 +9705,7 @@
     </w:p>
     <w:p>
       <w:pPr>
-        <w:pStyle w:val="Puesto"/>
+        <w:pStyle w:val="Ttulo"/>
         <w:jc w:val="center"/>
         <w:rPr>
           <w:color w:val="2F5496" w:themeColor="accent1" w:themeShade="BF"/>
@@ -9774,7 +9784,7 @@
       <w:r>
         <w:rPr>
           <w:noProof/>
-          <w:lang w:eastAsia="es-ES"/>
+          <w:lang w:val="en-GB" w:eastAsia="en-GB"/>
         </w:rPr>
         <w:drawing>
           <wp:inline distT="0" distB="0" distL="0" distR="0">
@@ -10119,7 +10129,7 @@
       <w:r>
         <w:rPr>
           <w:noProof/>
-          <w:lang w:eastAsia="es-ES"/>
+          <w:lang w:val="en-GB" w:eastAsia="en-GB"/>
         </w:rPr>
         <w:drawing>
           <wp:inline distT="0" distB="0" distL="0" distR="0">
@@ -10467,7 +10477,7 @@
     </w:p>
     <w:p>
       <w:pPr>
-        <w:pStyle w:val="Puesto"/>
+        <w:pStyle w:val="Ttulo"/>
         <w:jc w:val="center"/>
         <w:rPr>
           <w:color w:val="2F5496" w:themeColor="accent1" w:themeShade="BF"/>
@@ -10484,7 +10494,7 @@
     <w:p/>
     <w:p>
       <w:pPr>
-        <w:pStyle w:val="Puesto"/>
+        <w:pStyle w:val="Ttulo"/>
         <w:rPr>
           <w:b/>
           <w:sz w:val="28"/>
@@ -10521,7 +10531,7 @@
     </w:p>
     <w:tbl>
       <w:tblPr>
-        <w:tblW w:w="5000" w:type="pct"/>
+        <w:tblW w:w="5138" w:type="pct"/>
         <w:tblLayout w:type="fixed"/>
         <w:tblCellMar>
           <w:left w:w="0" w:type="dxa"/>
@@ -10530,13 +10540,13 @@
         <w:tblLook w:val="04A0" w:firstRow="1" w:lastRow="0" w:firstColumn="1" w:lastColumn="0" w:noHBand="0" w:noVBand="1"/>
       </w:tblPr>
       <w:tblGrid>
-        <w:gridCol w:w="962"/>
-        <w:gridCol w:w="1096"/>
-        <w:gridCol w:w="957"/>
-        <w:gridCol w:w="1371"/>
-        <w:gridCol w:w="1115"/>
-        <w:gridCol w:w="1115"/>
-        <w:gridCol w:w="1868"/>
+        <w:gridCol w:w="1409"/>
+        <w:gridCol w:w="1561"/>
+        <w:gridCol w:w="1419"/>
+        <w:gridCol w:w="1215"/>
+        <w:gridCol w:w="1050"/>
+        <w:gridCol w:w="1133"/>
+        <w:gridCol w:w="931"/>
       </w:tblGrid>
       <w:tr>
         <w:trPr>
@@ -10544,7 +10554,7 @@
         </w:trPr>
         <w:tc>
           <w:tcPr>
-            <w:tcW w:w="567" w:type="pct"/>
+            <w:tcW w:w="808" w:type="pct"/>
             <w:tcBorders>
               <w:top w:val="single" w:sz="8" w:space="0" w:color="000000"/>
               <w:left w:val="single" w:sz="8" w:space="0" w:color="000000"/>
@@ -10628,7 +10638,7 @@
         </w:tc>
         <w:tc>
           <w:tcPr>
-            <w:tcW w:w="646" w:type="pct"/>
+            <w:tcW w:w="895" w:type="pct"/>
             <w:tcBorders>
               <w:top w:val="single" w:sz="8" w:space="0" w:color="000000"/>
               <w:left w:val="single" w:sz="8" w:space="0" w:color="000000"/>
@@ -10668,7 +10678,7 @@
         </w:tc>
         <w:tc>
           <w:tcPr>
-            <w:tcW w:w="564" w:type="pct"/>
+            <w:tcW w:w="814" w:type="pct"/>
             <w:tcBorders>
               <w:top w:val="single" w:sz="8" w:space="0" w:color="000000"/>
               <w:left w:val="single" w:sz="8" w:space="0" w:color="000000"/>
@@ -10708,7 +10718,7 @@
         </w:tc>
         <w:tc>
           <w:tcPr>
-            <w:tcW w:w="808" w:type="pct"/>
+            <w:tcW w:w="697" w:type="pct"/>
             <w:tcBorders>
               <w:top w:val="single" w:sz="8" w:space="0" w:color="000000"/>
               <w:left w:val="single" w:sz="8" w:space="0" w:color="000000"/>
@@ -10761,7 +10771,7 @@
         </w:tc>
         <w:tc>
           <w:tcPr>
-            <w:tcW w:w="657" w:type="pct"/>
+            <w:tcW w:w="602" w:type="pct"/>
             <w:tcBorders>
               <w:top w:val="single" w:sz="8" w:space="0" w:color="000000"/>
               <w:left w:val="single" w:sz="8" w:space="0" w:color="000000"/>
@@ -10801,7 +10811,7 @@
         </w:tc>
         <w:tc>
           <w:tcPr>
-            <w:tcW w:w="657" w:type="pct"/>
+            <w:tcW w:w="650" w:type="pct"/>
             <w:tcBorders>
               <w:top w:val="single" w:sz="8" w:space="0" w:color="000000"/>
               <w:left w:val="single" w:sz="8" w:space="0" w:color="000000"/>
@@ -10841,7 +10851,7 @@
         </w:tc>
         <w:tc>
           <w:tcPr>
-            <w:tcW w:w="1101" w:type="pct"/>
+            <w:tcW w:w="534" w:type="pct"/>
             <w:tcBorders>
               <w:top w:val="single" w:sz="8" w:space="0" w:color="000000"/>
               <w:left w:val="single" w:sz="8" w:space="0" w:color="000000"/>
@@ -10886,8 +10896,10 @@
                 <w:kern w:val="24"/>
                 <w:lang w:eastAsia="es-ES"/>
               </w:rPr>
-              <w:t>entarios</w:t>
-            </w:r>
+              <w:t>en.</w:t>
+            </w:r>
+            <w:bookmarkStart w:id="0" w:name="_GoBack"/>
+            <w:bookmarkEnd w:id="0"/>
           </w:p>
         </w:tc>
       </w:tr>
@@ -10897,7 +10909,7 @@
         </w:trPr>
         <w:tc>
           <w:tcPr>
-            <w:tcW w:w="567" w:type="pct"/>
+            <w:tcW w:w="808" w:type="pct"/>
             <w:tcBorders>
               <w:top w:val="single" w:sz="8" w:space="0" w:color="000000"/>
               <w:left w:val="single" w:sz="8" w:space="0" w:color="000000"/>
@@ -10956,7 +10968,7 @@
         </w:tc>
         <w:tc>
           <w:tcPr>
-            <w:tcW w:w="646" w:type="pct"/>
+            <w:tcW w:w="895" w:type="pct"/>
             <w:tcBorders>
               <w:top w:val="single" w:sz="8" w:space="0" w:color="000000"/>
               <w:left w:val="single" w:sz="8" w:space="0" w:color="000000"/>
@@ -10995,7 +11007,7 @@
         </w:tc>
         <w:tc>
           <w:tcPr>
-            <w:tcW w:w="564" w:type="pct"/>
+            <w:tcW w:w="814" w:type="pct"/>
             <w:tcBorders>
               <w:top w:val="single" w:sz="8" w:space="0" w:color="000000"/>
               <w:left w:val="single" w:sz="8" w:space="0" w:color="000000"/>
@@ -11034,7 +11046,7 @@
         </w:tc>
         <w:tc>
           <w:tcPr>
-            <w:tcW w:w="808" w:type="pct"/>
+            <w:tcW w:w="697" w:type="pct"/>
             <w:tcBorders>
               <w:top w:val="single" w:sz="8" w:space="0" w:color="000000"/>
               <w:left w:val="single" w:sz="8" w:space="0" w:color="000000"/>
@@ -11073,7 +11085,7 @@
         </w:tc>
         <w:tc>
           <w:tcPr>
-            <w:tcW w:w="657" w:type="pct"/>
+            <w:tcW w:w="602" w:type="pct"/>
             <w:tcBorders>
               <w:top w:val="single" w:sz="8" w:space="0" w:color="000000"/>
               <w:left w:val="single" w:sz="8" w:space="0" w:color="000000"/>
@@ -11112,7 +11124,7 @@
         </w:tc>
         <w:tc>
           <w:tcPr>
-            <w:tcW w:w="657" w:type="pct"/>
+            <w:tcW w:w="650" w:type="pct"/>
             <w:tcBorders>
               <w:top w:val="single" w:sz="8" w:space="0" w:color="000000"/>
               <w:left w:val="single" w:sz="8" w:space="0" w:color="000000"/>
@@ -11151,7 +11163,7 @@
         </w:tc>
         <w:tc>
           <w:tcPr>
-            <w:tcW w:w="1101" w:type="pct"/>
+            <w:tcW w:w="534" w:type="pct"/>
             <w:tcBorders>
               <w:top w:val="single" w:sz="8" w:space="0" w:color="000000"/>
               <w:left w:val="single" w:sz="8" w:space="0" w:color="000000"/>
@@ -11186,7 +11198,7 @@
         </w:trPr>
         <w:tc>
           <w:tcPr>
-            <w:tcW w:w="567" w:type="pct"/>
+            <w:tcW w:w="808" w:type="pct"/>
             <w:tcBorders>
               <w:top w:val="single" w:sz="8" w:space="0" w:color="000000"/>
               <w:left w:val="single" w:sz="8" w:space="0" w:color="000000"/>
@@ -11245,7 +11257,7 @@
         </w:tc>
         <w:tc>
           <w:tcPr>
-            <w:tcW w:w="646" w:type="pct"/>
+            <w:tcW w:w="895" w:type="pct"/>
             <w:tcBorders>
               <w:top w:val="single" w:sz="8" w:space="0" w:color="000000"/>
               <w:left w:val="single" w:sz="8" w:space="0" w:color="000000"/>
@@ -11284,7 +11296,7 @@
         </w:tc>
         <w:tc>
           <w:tcPr>
-            <w:tcW w:w="564" w:type="pct"/>
+            <w:tcW w:w="814" w:type="pct"/>
             <w:tcBorders>
               <w:top w:val="single" w:sz="8" w:space="0" w:color="000000"/>
               <w:left w:val="single" w:sz="8" w:space="0" w:color="000000"/>
@@ -11323,7 +11335,7 @@
         </w:tc>
         <w:tc>
           <w:tcPr>
-            <w:tcW w:w="808" w:type="pct"/>
+            <w:tcW w:w="697" w:type="pct"/>
             <w:tcBorders>
               <w:top w:val="single" w:sz="8" w:space="0" w:color="000000"/>
               <w:left w:val="single" w:sz="8" w:space="0" w:color="000000"/>
@@ -11362,7 +11374,7 @@
         </w:tc>
         <w:tc>
           <w:tcPr>
-            <w:tcW w:w="657" w:type="pct"/>
+            <w:tcW w:w="602" w:type="pct"/>
             <w:tcBorders>
               <w:top w:val="single" w:sz="8" w:space="0" w:color="000000"/>
               <w:left w:val="single" w:sz="8" w:space="0" w:color="000000"/>
@@ -11401,7 +11413,7 @@
         </w:tc>
         <w:tc>
           <w:tcPr>
-            <w:tcW w:w="657" w:type="pct"/>
+            <w:tcW w:w="650" w:type="pct"/>
             <w:tcBorders>
               <w:top w:val="single" w:sz="8" w:space="0" w:color="000000"/>
               <w:left w:val="single" w:sz="8" w:space="0" w:color="000000"/>
@@ -11440,7 +11452,7 @@
         </w:tc>
         <w:tc>
           <w:tcPr>
-            <w:tcW w:w="1101" w:type="pct"/>
+            <w:tcW w:w="534" w:type="pct"/>
             <w:tcBorders>
               <w:top w:val="single" w:sz="8" w:space="0" w:color="000000"/>
               <w:left w:val="single" w:sz="8" w:space="0" w:color="000000"/>
@@ -11475,7 +11487,7 @@
         </w:trPr>
         <w:tc>
           <w:tcPr>
-            <w:tcW w:w="567" w:type="pct"/>
+            <w:tcW w:w="808" w:type="pct"/>
             <w:tcBorders>
               <w:top w:val="single" w:sz="8" w:space="0" w:color="000000"/>
               <w:left w:val="single" w:sz="8" w:space="0" w:color="000000"/>
@@ -11534,7 +11546,7 @@
         </w:tc>
         <w:tc>
           <w:tcPr>
-            <w:tcW w:w="646" w:type="pct"/>
+            <w:tcW w:w="895" w:type="pct"/>
             <w:tcBorders>
               <w:top w:val="single" w:sz="8" w:space="0" w:color="000000"/>
               <w:left w:val="single" w:sz="8" w:space="0" w:color="000000"/>
@@ -11573,7 +11585,7 @@
         </w:tc>
         <w:tc>
           <w:tcPr>
-            <w:tcW w:w="564" w:type="pct"/>
+            <w:tcW w:w="814" w:type="pct"/>
             <w:tcBorders>
               <w:top w:val="single" w:sz="8" w:space="0" w:color="000000"/>
               <w:left w:val="single" w:sz="8" w:space="0" w:color="000000"/>
@@ -11612,7 +11624,7 @@
         </w:tc>
         <w:tc>
           <w:tcPr>
-            <w:tcW w:w="808" w:type="pct"/>
+            <w:tcW w:w="697" w:type="pct"/>
             <w:tcBorders>
               <w:top w:val="single" w:sz="8" w:space="0" w:color="000000"/>
               <w:left w:val="single" w:sz="8" w:space="0" w:color="000000"/>
@@ -11651,7 +11663,7 @@
         </w:tc>
         <w:tc>
           <w:tcPr>
-            <w:tcW w:w="657" w:type="pct"/>
+            <w:tcW w:w="602" w:type="pct"/>
             <w:tcBorders>
               <w:top w:val="single" w:sz="8" w:space="0" w:color="000000"/>
               <w:left w:val="single" w:sz="8" w:space="0" w:color="000000"/>
@@ -11690,7 +11702,7 @@
         </w:tc>
         <w:tc>
           <w:tcPr>
-            <w:tcW w:w="657" w:type="pct"/>
+            <w:tcW w:w="650" w:type="pct"/>
             <w:tcBorders>
               <w:top w:val="single" w:sz="8" w:space="0" w:color="000000"/>
               <w:left w:val="single" w:sz="8" w:space="0" w:color="000000"/>
@@ -11729,7 +11741,7 @@
         </w:tc>
         <w:tc>
           <w:tcPr>
-            <w:tcW w:w="1101" w:type="pct"/>
+            <w:tcW w:w="534" w:type="pct"/>
             <w:tcBorders>
               <w:top w:val="single" w:sz="8" w:space="0" w:color="000000"/>
               <w:left w:val="single" w:sz="8" w:space="0" w:color="000000"/>
@@ -11764,7 +11776,7 @@
         </w:trPr>
         <w:tc>
           <w:tcPr>
-            <w:tcW w:w="567" w:type="pct"/>
+            <w:tcW w:w="808" w:type="pct"/>
             <w:tcBorders>
               <w:top w:val="single" w:sz="8" w:space="0" w:color="000000"/>
               <w:left w:val="single" w:sz="8" w:space="0" w:color="000000"/>
@@ -11822,7 +11834,7 @@
         </w:tc>
         <w:tc>
           <w:tcPr>
-            <w:tcW w:w="646" w:type="pct"/>
+            <w:tcW w:w="895" w:type="pct"/>
             <w:tcBorders>
               <w:top w:val="single" w:sz="8" w:space="0" w:color="000000"/>
               <w:left w:val="single" w:sz="8" w:space="0" w:color="000000"/>
@@ -11860,7 +11872,7 @@
         </w:tc>
         <w:tc>
           <w:tcPr>
-            <w:tcW w:w="564" w:type="pct"/>
+            <w:tcW w:w="814" w:type="pct"/>
             <w:tcBorders>
               <w:top w:val="single" w:sz="8" w:space="0" w:color="000000"/>
               <w:left w:val="single" w:sz="8" w:space="0" w:color="000000"/>
@@ -11898,7 +11910,7 @@
         </w:tc>
         <w:tc>
           <w:tcPr>
-            <w:tcW w:w="808" w:type="pct"/>
+            <w:tcW w:w="697" w:type="pct"/>
             <w:tcBorders>
               <w:top w:val="single" w:sz="8" w:space="0" w:color="000000"/>
               <w:left w:val="single" w:sz="8" w:space="0" w:color="000000"/>
@@ -11936,7 +11948,7 @@
         </w:tc>
         <w:tc>
           <w:tcPr>
-            <w:tcW w:w="657" w:type="pct"/>
+            <w:tcW w:w="602" w:type="pct"/>
             <w:tcBorders>
               <w:top w:val="single" w:sz="8" w:space="0" w:color="000000"/>
               <w:left w:val="single" w:sz="8" w:space="0" w:color="000000"/>
@@ -11974,7 +11986,7 @@
         </w:tc>
         <w:tc>
           <w:tcPr>
-            <w:tcW w:w="657" w:type="pct"/>
+            <w:tcW w:w="650" w:type="pct"/>
             <w:tcBorders>
               <w:top w:val="single" w:sz="8" w:space="0" w:color="000000"/>
               <w:left w:val="single" w:sz="8" w:space="0" w:color="000000"/>
@@ -12012,7 +12024,7 @@
         </w:tc>
         <w:tc>
           <w:tcPr>
-            <w:tcW w:w="1101" w:type="pct"/>
+            <w:tcW w:w="534" w:type="pct"/>
             <w:tcBorders>
               <w:top w:val="single" w:sz="8" w:space="0" w:color="000000"/>
               <w:left w:val="single" w:sz="8" w:space="0" w:color="000000"/>
@@ -12046,7 +12058,7 @@
         </w:trPr>
         <w:tc>
           <w:tcPr>
-            <w:tcW w:w="567" w:type="pct"/>
+            <w:tcW w:w="808" w:type="pct"/>
             <w:tcBorders>
               <w:top w:val="single" w:sz="8" w:space="0" w:color="000000"/>
               <w:left w:val="single" w:sz="8" w:space="0" w:color="000000"/>
@@ -12104,7 +12116,7 @@
         </w:tc>
         <w:tc>
           <w:tcPr>
-            <w:tcW w:w="646" w:type="pct"/>
+            <w:tcW w:w="895" w:type="pct"/>
             <w:tcBorders>
               <w:top w:val="single" w:sz="8" w:space="0" w:color="000000"/>
               <w:left w:val="single" w:sz="8" w:space="0" w:color="000000"/>
@@ -12142,7 +12154,7 @@
         </w:tc>
         <w:tc>
           <w:tcPr>
-            <w:tcW w:w="564" w:type="pct"/>
+            <w:tcW w:w="814" w:type="pct"/>
             <w:tcBorders>
               <w:top w:val="single" w:sz="8" w:space="0" w:color="000000"/>
               <w:left w:val="single" w:sz="8" w:space="0" w:color="000000"/>
@@ -12180,7 +12192,7 @@
         </w:tc>
         <w:tc>
           <w:tcPr>
-            <w:tcW w:w="808" w:type="pct"/>
+            <w:tcW w:w="697" w:type="pct"/>
             <w:tcBorders>
               <w:top w:val="single" w:sz="8" w:space="0" w:color="000000"/>
               <w:left w:val="single" w:sz="8" w:space="0" w:color="000000"/>
@@ -12218,7 +12230,7 @@
         </w:tc>
         <w:tc>
           <w:tcPr>
-            <w:tcW w:w="657" w:type="pct"/>
+            <w:tcW w:w="602" w:type="pct"/>
             <w:tcBorders>
               <w:top w:val="single" w:sz="8" w:space="0" w:color="000000"/>
               <w:left w:val="single" w:sz="8" w:space="0" w:color="000000"/>
@@ -12256,7 +12268,7 @@
         </w:tc>
         <w:tc>
           <w:tcPr>
-            <w:tcW w:w="657" w:type="pct"/>
+            <w:tcW w:w="650" w:type="pct"/>
             <w:tcBorders>
               <w:top w:val="single" w:sz="8" w:space="0" w:color="000000"/>
               <w:left w:val="single" w:sz="8" w:space="0" w:color="000000"/>
@@ -12294,7 +12306,7 @@
         </w:tc>
         <w:tc>
           <w:tcPr>
-            <w:tcW w:w="1101" w:type="pct"/>
+            <w:tcW w:w="534" w:type="pct"/>
             <w:tcBorders>
               <w:top w:val="single" w:sz="8" w:space="0" w:color="000000"/>
               <w:left w:val="single" w:sz="8" w:space="0" w:color="000000"/>
@@ -12328,7 +12340,7 @@
         </w:trPr>
         <w:tc>
           <w:tcPr>
-            <w:tcW w:w="567" w:type="pct"/>
+            <w:tcW w:w="808" w:type="pct"/>
             <w:tcBorders>
               <w:top w:val="single" w:sz="8" w:space="0" w:color="000000"/>
               <w:left w:val="single" w:sz="8" w:space="0" w:color="000000"/>
@@ -12395,7 +12407,7 @@
         </w:tc>
         <w:tc>
           <w:tcPr>
-            <w:tcW w:w="646" w:type="pct"/>
+            <w:tcW w:w="895" w:type="pct"/>
             <w:tcBorders>
               <w:top w:val="single" w:sz="8" w:space="0" w:color="000000"/>
               <w:left w:val="single" w:sz="8" w:space="0" w:color="000000"/>
@@ -12433,7 +12445,7 @@
         </w:tc>
         <w:tc>
           <w:tcPr>
-            <w:tcW w:w="564" w:type="pct"/>
+            <w:tcW w:w="814" w:type="pct"/>
             <w:tcBorders>
               <w:top w:val="single" w:sz="8" w:space="0" w:color="000000"/>
               <w:left w:val="single" w:sz="8" w:space="0" w:color="000000"/>
@@ -12480,7 +12492,7 @@
         </w:tc>
         <w:tc>
           <w:tcPr>
-            <w:tcW w:w="808" w:type="pct"/>
+            <w:tcW w:w="697" w:type="pct"/>
             <w:tcBorders>
               <w:top w:val="single" w:sz="8" w:space="0" w:color="000000"/>
               <w:left w:val="single" w:sz="8" w:space="0" w:color="000000"/>
@@ -12518,7 +12530,7 @@
         </w:tc>
         <w:tc>
           <w:tcPr>
-            <w:tcW w:w="657" w:type="pct"/>
+            <w:tcW w:w="602" w:type="pct"/>
             <w:tcBorders>
               <w:top w:val="single" w:sz="8" w:space="0" w:color="000000"/>
               <w:left w:val="single" w:sz="8" w:space="0" w:color="000000"/>
@@ -12556,7 +12568,7 @@
         </w:tc>
         <w:tc>
           <w:tcPr>
-            <w:tcW w:w="657" w:type="pct"/>
+            <w:tcW w:w="650" w:type="pct"/>
             <w:tcBorders>
               <w:top w:val="single" w:sz="8" w:space="0" w:color="000000"/>
               <w:left w:val="single" w:sz="8" w:space="0" w:color="000000"/>
@@ -12594,7 +12606,7 @@
         </w:tc>
         <w:tc>
           <w:tcPr>
-            <w:tcW w:w="1101" w:type="pct"/>
+            <w:tcW w:w="534" w:type="pct"/>
             <w:tcBorders>
               <w:top w:val="single" w:sz="8" w:space="0" w:color="000000"/>
               <w:left w:val="single" w:sz="8" w:space="0" w:color="000000"/>
@@ -12628,7 +12640,7 @@
         </w:trPr>
         <w:tc>
           <w:tcPr>
-            <w:tcW w:w="567" w:type="pct"/>
+            <w:tcW w:w="808" w:type="pct"/>
             <w:tcBorders>
               <w:top w:val="single" w:sz="8" w:space="0" w:color="000000"/>
               <w:left w:val="single" w:sz="8" w:space="0" w:color="000000"/>
@@ -12695,7 +12707,7 @@
         </w:tc>
         <w:tc>
           <w:tcPr>
-            <w:tcW w:w="646" w:type="pct"/>
+            <w:tcW w:w="895" w:type="pct"/>
             <w:tcBorders>
               <w:top w:val="single" w:sz="8" w:space="0" w:color="000000"/>
               <w:left w:val="single" w:sz="8" w:space="0" w:color="000000"/>
@@ -12733,7 +12745,7 @@
         </w:tc>
         <w:tc>
           <w:tcPr>
-            <w:tcW w:w="564" w:type="pct"/>
+            <w:tcW w:w="814" w:type="pct"/>
             <w:tcBorders>
               <w:top w:val="single" w:sz="8" w:space="0" w:color="000000"/>
               <w:left w:val="single" w:sz="8" w:space="0" w:color="000000"/>
@@ -12780,7 +12792,7 @@
         </w:tc>
         <w:tc>
           <w:tcPr>
-            <w:tcW w:w="808" w:type="pct"/>
+            <w:tcW w:w="697" w:type="pct"/>
             <w:tcBorders>
               <w:top w:val="single" w:sz="8" w:space="0" w:color="000000"/>
               <w:left w:val="single" w:sz="8" w:space="0" w:color="000000"/>
@@ -12890,7 +12902,7 @@
         </w:tc>
         <w:tc>
           <w:tcPr>
-            <w:tcW w:w="657" w:type="pct"/>
+            <w:tcW w:w="602" w:type="pct"/>
             <w:tcBorders>
               <w:top w:val="single" w:sz="8" w:space="0" w:color="000000"/>
               <w:left w:val="single" w:sz="8" w:space="0" w:color="000000"/>
@@ -12928,7 +12940,7 @@
         </w:tc>
         <w:tc>
           <w:tcPr>
-            <w:tcW w:w="657" w:type="pct"/>
+            <w:tcW w:w="650" w:type="pct"/>
             <w:tcBorders>
               <w:top w:val="single" w:sz="8" w:space="0" w:color="000000"/>
               <w:left w:val="single" w:sz="8" w:space="0" w:color="000000"/>
@@ -12966,7 +12978,7 @@
         </w:tc>
         <w:tc>
           <w:tcPr>
-            <w:tcW w:w="1101" w:type="pct"/>
+            <w:tcW w:w="534" w:type="pct"/>
             <w:tcBorders>
               <w:top w:val="single" w:sz="8" w:space="0" w:color="000000"/>
               <w:left w:val="single" w:sz="8" w:space="0" w:color="000000"/>
@@ -13000,7 +13012,7 @@
         </w:trPr>
         <w:tc>
           <w:tcPr>
-            <w:tcW w:w="567" w:type="pct"/>
+            <w:tcW w:w="808" w:type="pct"/>
             <w:tcBorders>
               <w:top w:val="single" w:sz="8" w:space="0" w:color="000000"/>
               <w:left w:val="single" w:sz="8" w:space="0" w:color="000000"/>
@@ -13058,7 +13070,7 @@
         </w:tc>
         <w:tc>
           <w:tcPr>
-            <w:tcW w:w="646" w:type="pct"/>
+            <w:tcW w:w="895" w:type="pct"/>
             <w:tcBorders>
               <w:top w:val="single" w:sz="8" w:space="0" w:color="000000"/>
               <w:left w:val="single" w:sz="8" w:space="0" w:color="000000"/>
@@ -13096,7 +13108,7 @@
         </w:tc>
         <w:tc>
           <w:tcPr>
-            <w:tcW w:w="564" w:type="pct"/>
+            <w:tcW w:w="814" w:type="pct"/>
             <w:tcBorders>
               <w:top w:val="single" w:sz="8" w:space="0" w:color="000000"/>
               <w:left w:val="single" w:sz="8" w:space="0" w:color="000000"/>
@@ -13143,7 +13155,7 @@
         </w:tc>
         <w:tc>
           <w:tcPr>
-            <w:tcW w:w="808" w:type="pct"/>
+            <w:tcW w:w="697" w:type="pct"/>
             <w:tcBorders>
               <w:top w:val="single" w:sz="8" w:space="0" w:color="000000"/>
               <w:left w:val="single" w:sz="8" w:space="0" w:color="000000"/>
@@ -13235,7 +13247,7 @@
         </w:tc>
         <w:tc>
           <w:tcPr>
-            <w:tcW w:w="657" w:type="pct"/>
+            <w:tcW w:w="602" w:type="pct"/>
             <w:tcBorders>
               <w:top w:val="single" w:sz="8" w:space="0" w:color="000000"/>
               <w:left w:val="single" w:sz="8" w:space="0" w:color="000000"/>
@@ -13273,7 +13285,7 @@
         </w:tc>
         <w:tc>
           <w:tcPr>
-            <w:tcW w:w="657" w:type="pct"/>
+            <w:tcW w:w="650" w:type="pct"/>
             <w:tcBorders>
               <w:top w:val="single" w:sz="8" w:space="0" w:color="000000"/>
               <w:left w:val="single" w:sz="8" w:space="0" w:color="000000"/>
@@ -13311,7 +13323,7 @@
         </w:tc>
         <w:tc>
           <w:tcPr>
-            <w:tcW w:w="1101" w:type="pct"/>
+            <w:tcW w:w="534" w:type="pct"/>
             <w:tcBorders>
               <w:top w:val="single" w:sz="8" w:space="0" w:color="000000"/>
               <w:left w:val="single" w:sz="8" w:space="0" w:color="000000"/>
@@ -13345,7 +13357,7 @@
         </w:trPr>
         <w:tc>
           <w:tcPr>
-            <w:tcW w:w="567" w:type="pct"/>
+            <w:tcW w:w="808" w:type="pct"/>
             <w:tcBorders>
               <w:top w:val="single" w:sz="8" w:space="0" w:color="000000"/>
               <w:left w:val="single" w:sz="8" w:space="0" w:color="000000"/>
@@ -13404,7 +13416,7 @@
         </w:tc>
         <w:tc>
           <w:tcPr>
-            <w:tcW w:w="646" w:type="pct"/>
+            <w:tcW w:w="895" w:type="pct"/>
             <w:tcBorders>
               <w:top w:val="single" w:sz="8" w:space="0" w:color="000000"/>
               <w:left w:val="single" w:sz="8" w:space="0" w:color="000000"/>
@@ -13442,7 +13454,7 @@
         </w:tc>
         <w:tc>
           <w:tcPr>
-            <w:tcW w:w="564" w:type="pct"/>
+            <w:tcW w:w="814" w:type="pct"/>
             <w:tcBorders>
               <w:top w:val="single" w:sz="8" w:space="0" w:color="000000"/>
               <w:left w:val="single" w:sz="8" w:space="0" w:color="000000"/>
@@ -13489,7 +13501,7 @@
         </w:tc>
         <w:tc>
           <w:tcPr>
-            <w:tcW w:w="808" w:type="pct"/>
+            <w:tcW w:w="697" w:type="pct"/>
             <w:tcBorders>
               <w:top w:val="single" w:sz="8" w:space="0" w:color="000000"/>
               <w:left w:val="single" w:sz="8" w:space="0" w:color="000000"/>
@@ -13590,7 +13602,7 @@
         </w:tc>
         <w:tc>
           <w:tcPr>
-            <w:tcW w:w="657" w:type="pct"/>
+            <w:tcW w:w="602" w:type="pct"/>
             <w:tcBorders>
               <w:top w:val="single" w:sz="8" w:space="0" w:color="000000"/>
               <w:left w:val="single" w:sz="8" w:space="0" w:color="000000"/>
@@ -13628,7 +13640,7 @@
         </w:tc>
         <w:tc>
           <w:tcPr>
-            <w:tcW w:w="657" w:type="pct"/>
+            <w:tcW w:w="650" w:type="pct"/>
             <w:tcBorders>
               <w:top w:val="single" w:sz="8" w:space="0" w:color="000000"/>
               <w:left w:val="single" w:sz="8" w:space="0" w:color="000000"/>
@@ -13666,7 +13678,7 @@
         </w:tc>
         <w:tc>
           <w:tcPr>
-            <w:tcW w:w="1101" w:type="pct"/>
+            <w:tcW w:w="534" w:type="pct"/>
             <w:tcBorders>
               <w:top w:val="single" w:sz="8" w:space="0" w:color="000000"/>
               <w:left w:val="single" w:sz="8" w:space="0" w:color="000000"/>
@@ -13700,7 +13712,7 @@
         </w:trPr>
         <w:tc>
           <w:tcPr>
-            <w:tcW w:w="567" w:type="pct"/>
+            <w:tcW w:w="808" w:type="pct"/>
             <w:tcBorders>
               <w:top w:val="single" w:sz="8" w:space="0" w:color="000000"/>
               <w:left w:val="single" w:sz="8" w:space="0" w:color="000000"/>
@@ -13758,7 +13770,7 @@
         </w:tc>
         <w:tc>
           <w:tcPr>
-            <w:tcW w:w="646" w:type="pct"/>
+            <w:tcW w:w="895" w:type="pct"/>
             <w:tcBorders>
               <w:top w:val="single" w:sz="8" w:space="0" w:color="000000"/>
               <w:left w:val="single" w:sz="8" w:space="0" w:color="000000"/>
@@ -13796,7 +13808,7 @@
         </w:tc>
         <w:tc>
           <w:tcPr>
-            <w:tcW w:w="564" w:type="pct"/>
+            <w:tcW w:w="814" w:type="pct"/>
             <w:tcBorders>
               <w:top w:val="single" w:sz="8" w:space="0" w:color="000000"/>
               <w:left w:val="single" w:sz="8" w:space="0" w:color="000000"/>
@@ -13843,7 +13855,7 @@
         </w:tc>
         <w:tc>
           <w:tcPr>
-            <w:tcW w:w="808" w:type="pct"/>
+            <w:tcW w:w="697" w:type="pct"/>
             <w:tcBorders>
               <w:top w:val="single" w:sz="8" w:space="0" w:color="000000"/>
               <w:left w:val="single" w:sz="8" w:space="0" w:color="000000"/>
@@ -13953,7 +13965,7 @@
         </w:tc>
         <w:tc>
           <w:tcPr>
-            <w:tcW w:w="657" w:type="pct"/>
+            <w:tcW w:w="602" w:type="pct"/>
             <w:tcBorders>
               <w:top w:val="single" w:sz="8" w:space="0" w:color="000000"/>
               <w:left w:val="single" w:sz="8" w:space="0" w:color="000000"/>
@@ -13991,7 +14003,7 @@
         </w:tc>
         <w:tc>
           <w:tcPr>
-            <w:tcW w:w="657" w:type="pct"/>
+            <w:tcW w:w="650" w:type="pct"/>
             <w:tcBorders>
               <w:top w:val="single" w:sz="8" w:space="0" w:color="000000"/>
               <w:left w:val="single" w:sz="8" w:space="0" w:color="000000"/>
@@ -14029,7 +14041,7 @@
         </w:tc>
         <w:tc>
           <w:tcPr>
-            <w:tcW w:w="1101" w:type="pct"/>
+            <w:tcW w:w="534" w:type="pct"/>
             <w:tcBorders>
               <w:top w:val="single" w:sz="8" w:space="0" w:color="000000"/>
               <w:left w:val="single" w:sz="8" w:space="0" w:color="000000"/>
@@ -14063,7 +14075,7 @@
         </w:trPr>
         <w:tc>
           <w:tcPr>
-            <w:tcW w:w="567" w:type="pct"/>
+            <w:tcW w:w="808" w:type="pct"/>
             <w:tcBorders>
               <w:top w:val="single" w:sz="8" w:space="0" w:color="000000"/>
               <w:left w:val="single" w:sz="8" w:space="0" w:color="000000"/>
@@ -14121,7 +14133,7 @@
         </w:tc>
         <w:tc>
           <w:tcPr>
-            <w:tcW w:w="646" w:type="pct"/>
+            <w:tcW w:w="895" w:type="pct"/>
             <w:tcBorders>
               <w:top w:val="single" w:sz="8" w:space="0" w:color="000000"/>
               <w:left w:val="single" w:sz="8" w:space="0" w:color="000000"/>
@@ -14159,7 +14171,7 @@
         </w:tc>
         <w:tc>
           <w:tcPr>
-            <w:tcW w:w="564" w:type="pct"/>
+            <w:tcW w:w="814" w:type="pct"/>
             <w:tcBorders>
               <w:top w:val="single" w:sz="8" w:space="0" w:color="000000"/>
               <w:left w:val="single" w:sz="8" w:space="0" w:color="000000"/>
@@ -14197,7 +14209,7 @@
         </w:tc>
         <w:tc>
           <w:tcPr>
-            <w:tcW w:w="808" w:type="pct"/>
+            <w:tcW w:w="697" w:type="pct"/>
             <w:tcBorders>
               <w:top w:val="single" w:sz="8" w:space="0" w:color="000000"/>
               <w:left w:val="single" w:sz="8" w:space="0" w:color="000000"/>
@@ -14246,7 +14258,7 @@
         </w:tc>
         <w:tc>
           <w:tcPr>
-            <w:tcW w:w="657" w:type="pct"/>
+            <w:tcW w:w="602" w:type="pct"/>
             <w:tcBorders>
               <w:top w:val="single" w:sz="8" w:space="0" w:color="000000"/>
               <w:left w:val="single" w:sz="8" w:space="0" w:color="000000"/>
@@ -14304,7 +14316,7 @@
         </w:tc>
         <w:tc>
           <w:tcPr>
-            <w:tcW w:w="657" w:type="pct"/>
+            <w:tcW w:w="650" w:type="pct"/>
             <w:tcBorders>
               <w:top w:val="single" w:sz="8" w:space="0" w:color="000000"/>
               <w:left w:val="single" w:sz="8" w:space="0" w:color="000000"/>
@@ -14362,7 +14374,7 @@
         </w:tc>
         <w:tc>
           <w:tcPr>
-            <w:tcW w:w="1101" w:type="pct"/>
+            <w:tcW w:w="534" w:type="pct"/>
             <w:tcBorders>
               <w:top w:val="single" w:sz="8" w:space="0" w:color="000000"/>
               <w:left w:val="single" w:sz="8" w:space="0" w:color="000000"/>
@@ -14396,7 +14408,7 @@
         </w:trPr>
         <w:tc>
           <w:tcPr>
-            <w:tcW w:w="567" w:type="pct"/>
+            <w:tcW w:w="808" w:type="pct"/>
             <w:tcBorders>
               <w:top w:val="single" w:sz="8" w:space="0" w:color="000000"/>
               <w:left w:val="single" w:sz="8" w:space="0" w:color="000000"/>
@@ -14454,7 +14466,7 @@
         </w:tc>
         <w:tc>
           <w:tcPr>
-            <w:tcW w:w="646" w:type="pct"/>
+            <w:tcW w:w="895" w:type="pct"/>
             <w:tcBorders>
               <w:top w:val="single" w:sz="8" w:space="0" w:color="000000"/>
               <w:left w:val="single" w:sz="8" w:space="0" w:color="000000"/>
@@ -14492,7 +14504,7 @@
         </w:tc>
         <w:tc>
           <w:tcPr>
-            <w:tcW w:w="564" w:type="pct"/>
+            <w:tcW w:w="814" w:type="pct"/>
             <w:tcBorders>
               <w:top w:val="single" w:sz="8" w:space="0" w:color="000000"/>
               <w:left w:val="single" w:sz="8" w:space="0" w:color="000000"/>
@@ -14530,7 +14542,7 @@
         </w:tc>
         <w:tc>
           <w:tcPr>
-            <w:tcW w:w="808" w:type="pct"/>
+            <w:tcW w:w="697" w:type="pct"/>
             <w:tcBorders>
               <w:top w:val="single" w:sz="8" w:space="0" w:color="000000"/>
               <w:left w:val="single" w:sz="8" w:space="0" w:color="000000"/>
@@ -14579,7 +14591,7 @@
         </w:tc>
         <w:tc>
           <w:tcPr>
-            <w:tcW w:w="657" w:type="pct"/>
+            <w:tcW w:w="602" w:type="pct"/>
             <w:tcBorders>
               <w:top w:val="single" w:sz="8" w:space="0" w:color="000000"/>
               <w:left w:val="single" w:sz="8" w:space="0" w:color="000000"/>
@@ -14637,7 +14649,7 @@
         </w:tc>
         <w:tc>
           <w:tcPr>
-            <w:tcW w:w="657" w:type="pct"/>
+            <w:tcW w:w="650" w:type="pct"/>
             <w:tcBorders>
               <w:top w:val="single" w:sz="8" w:space="0" w:color="000000"/>
               <w:left w:val="single" w:sz="8" w:space="0" w:color="000000"/>
@@ -14695,7 +14707,7 @@
         </w:tc>
         <w:tc>
           <w:tcPr>
-            <w:tcW w:w="1101" w:type="pct"/>
+            <w:tcW w:w="534" w:type="pct"/>
             <w:tcBorders>
               <w:top w:val="single" w:sz="8" w:space="0" w:color="000000"/>
               <w:left w:val="single" w:sz="8" w:space="0" w:color="000000"/>
@@ -14729,7 +14741,7 @@
         </w:trPr>
         <w:tc>
           <w:tcPr>
-            <w:tcW w:w="567" w:type="pct"/>
+            <w:tcW w:w="808" w:type="pct"/>
             <w:tcBorders>
               <w:top w:val="single" w:sz="8" w:space="0" w:color="000000"/>
               <w:left w:val="single" w:sz="8" w:space="0" w:color="000000"/>
@@ -14787,7 +14799,7 @@
         </w:tc>
         <w:tc>
           <w:tcPr>
-            <w:tcW w:w="646" w:type="pct"/>
+            <w:tcW w:w="895" w:type="pct"/>
             <w:tcBorders>
               <w:top w:val="single" w:sz="8" w:space="0" w:color="000000"/>
               <w:left w:val="single" w:sz="8" w:space="0" w:color="000000"/>
@@ -14825,7 +14837,7 @@
         </w:tc>
         <w:tc>
           <w:tcPr>
-            <w:tcW w:w="564" w:type="pct"/>
+            <w:tcW w:w="814" w:type="pct"/>
             <w:tcBorders>
               <w:top w:val="single" w:sz="8" w:space="0" w:color="000000"/>
               <w:left w:val="single" w:sz="8" w:space="0" w:color="000000"/>
@@ -14863,7 +14875,7 @@
         </w:tc>
         <w:tc>
           <w:tcPr>
-            <w:tcW w:w="808" w:type="pct"/>
+            <w:tcW w:w="697" w:type="pct"/>
             <w:tcBorders>
               <w:top w:val="single" w:sz="8" w:space="0" w:color="000000"/>
               <w:left w:val="single" w:sz="8" w:space="0" w:color="000000"/>
@@ -14912,7 +14924,7 @@
         </w:tc>
         <w:tc>
           <w:tcPr>
-            <w:tcW w:w="657" w:type="pct"/>
+            <w:tcW w:w="602" w:type="pct"/>
             <w:tcBorders>
               <w:top w:val="single" w:sz="8" w:space="0" w:color="000000"/>
               <w:left w:val="single" w:sz="8" w:space="0" w:color="000000"/>
@@ -14970,7 +14982,7 @@
         </w:tc>
         <w:tc>
           <w:tcPr>
-            <w:tcW w:w="657" w:type="pct"/>
+            <w:tcW w:w="650" w:type="pct"/>
             <w:tcBorders>
               <w:top w:val="single" w:sz="8" w:space="0" w:color="000000"/>
               <w:left w:val="single" w:sz="8" w:space="0" w:color="000000"/>
@@ -15028,7 +15040,7 @@
         </w:tc>
         <w:tc>
           <w:tcPr>
-            <w:tcW w:w="1101" w:type="pct"/>
+            <w:tcW w:w="534" w:type="pct"/>
             <w:tcBorders>
               <w:top w:val="single" w:sz="8" w:space="0" w:color="000000"/>
               <w:left w:val="single" w:sz="8" w:space="0" w:color="000000"/>
@@ -15062,7 +15074,7 @@
         </w:trPr>
         <w:tc>
           <w:tcPr>
-            <w:tcW w:w="567" w:type="pct"/>
+            <w:tcW w:w="808" w:type="pct"/>
             <w:tcBorders>
               <w:top w:val="single" w:sz="8" w:space="0" w:color="000000"/>
               <w:left w:val="single" w:sz="8" w:space="0" w:color="000000"/>
@@ -15120,7 +15132,7 @@
         </w:tc>
         <w:tc>
           <w:tcPr>
-            <w:tcW w:w="646" w:type="pct"/>
+            <w:tcW w:w="895" w:type="pct"/>
             <w:tcBorders>
               <w:top w:val="single" w:sz="8" w:space="0" w:color="000000"/>
               <w:left w:val="single" w:sz="8" w:space="0" w:color="000000"/>
@@ -15178,7 +15190,7 @@
         </w:tc>
         <w:tc>
           <w:tcPr>
-            <w:tcW w:w="564" w:type="pct"/>
+            <w:tcW w:w="814" w:type="pct"/>
             <w:tcBorders>
               <w:top w:val="single" w:sz="8" w:space="0" w:color="000000"/>
               <w:left w:val="single" w:sz="8" w:space="0" w:color="000000"/>
@@ -15216,7 +15228,7 @@
         </w:tc>
         <w:tc>
           <w:tcPr>
-            <w:tcW w:w="808" w:type="pct"/>
+            <w:tcW w:w="697" w:type="pct"/>
             <w:tcBorders>
               <w:top w:val="single" w:sz="8" w:space="0" w:color="000000"/>
               <w:left w:val="single" w:sz="8" w:space="0" w:color="000000"/>
@@ -15265,7 +15277,7 @@
         </w:tc>
         <w:tc>
           <w:tcPr>
-            <w:tcW w:w="657" w:type="pct"/>
+            <w:tcW w:w="602" w:type="pct"/>
             <w:tcBorders>
               <w:top w:val="single" w:sz="8" w:space="0" w:color="000000"/>
               <w:left w:val="single" w:sz="8" w:space="0" w:color="000000"/>
@@ -15323,7 +15335,7 @@
         </w:tc>
         <w:tc>
           <w:tcPr>
-            <w:tcW w:w="657" w:type="pct"/>
+            <w:tcW w:w="650" w:type="pct"/>
             <w:tcBorders>
               <w:top w:val="single" w:sz="8" w:space="0" w:color="000000"/>
               <w:left w:val="single" w:sz="8" w:space="0" w:color="000000"/>
@@ -15381,7 +15393,7 @@
         </w:tc>
         <w:tc>
           <w:tcPr>
-            <w:tcW w:w="1101" w:type="pct"/>
+            <w:tcW w:w="534" w:type="pct"/>
             <w:tcBorders>
               <w:top w:val="single" w:sz="8" w:space="0" w:color="000000"/>
               <w:left w:val="single" w:sz="8" w:space="0" w:color="000000"/>
@@ -15415,7 +15427,7 @@
         </w:trPr>
         <w:tc>
           <w:tcPr>
-            <w:tcW w:w="567" w:type="pct"/>
+            <w:tcW w:w="808" w:type="pct"/>
             <w:tcBorders>
               <w:top w:val="single" w:sz="8" w:space="0" w:color="000000"/>
               <w:left w:val="single" w:sz="8" w:space="0" w:color="000000"/>
@@ -15473,7 +15485,7 @@
         </w:tc>
         <w:tc>
           <w:tcPr>
-            <w:tcW w:w="646" w:type="pct"/>
+            <w:tcW w:w="895" w:type="pct"/>
             <w:tcBorders>
               <w:top w:val="single" w:sz="8" w:space="0" w:color="000000"/>
               <w:left w:val="single" w:sz="8" w:space="0" w:color="000000"/>
@@ -15531,7 +15543,7 @@
         </w:tc>
         <w:tc>
           <w:tcPr>
-            <w:tcW w:w="564" w:type="pct"/>
+            <w:tcW w:w="814" w:type="pct"/>
             <w:tcBorders>
               <w:top w:val="single" w:sz="8" w:space="0" w:color="000000"/>
               <w:left w:val="single" w:sz="8" w:space="0" w:color="000000"/>
@@ -15569,7 +15581,7 @@
         </w:tc>
         <w:tc>
           <w:tcPr>
-            <w:tcW w:w="808" w:type="pct"/>
+            <w:tcW w:w="697" w:type="pct"/>
             <w:tcBorders>
               <w:top w:val="single" w:sz="8" w:space="0" w:color="000000"/>
               <w:left w:val="single" w:sz="8" w:space="0" w:color="000000"/>
@@ -15618,7 +15630,7 @@
         </w:tc>
         <w:tc>
           <w:tcPr>
-            <w:tcW w:w="657" w:type="pct"/>
+            <w:tcW w:w="602" w:type="pct"/>
             <w:tcBorders>
               <w:top w:val="single" w:sz="8" w:space="0" w:color="000000"/>
               <w:left w:val="single" w:sz="8" w:space="0" w:color="000000"/>
@@ -15676,7 +15688,7 @@
         </w:tc>
         <w:tc>
           <w:tcPr>
-            <w:tcW w:w="657" w:type="pct"/>
+            <w:tcW w:w="650" w:type="pct"/>
             <w:tcBorders>
               <w:top w:val="single" w:sz="8" w:space="0" w:color="000000"/>
               <w:left w:val="single" w:sz="8" w:space="0" w:color="000000"/>
@@ -15734,7 +15746,7 @@
         </w:tc>
         <w:tc>
           <w:tcPr>
-            <w:tcW w:w="1101" w:type="pct"/>
+            <w:tcW w:w="534" w:type="pct"/>
             <w:tcBorders>
               <w:top w:val="single" w:sz="8" w:space="0" w:color="000000"/>
               <w:left w:val="single" w:sz="8" w:space="0" w:color="000000"/>
@@ -15768,7 +15780,7 @@
         </w:trPr>
         <w:tc>
           <w:tcPr>
-            <w:tcW w:w="567" w:type="pct"/>
+            <w:tcW w:w="808" w:type="pct"/>
             <w:tcBorders>
               <w:top w:val="single" w:sz="8" w:space="0" w:color="000000"/>
               <w:left w:val="single" w:sz="8" w:space="0" w:color="000000"/>
@@ -15826,7 +15838,7 @@
         </w:tc>
         <w:tc>
           <w:tcPr>
-            <w:tcW w:w="646" w:type="pct"/>
+            <w:tcW w:w="895" w:type="pct"/>
             <w:tcBorders>
               <w:top w:val="single" w:sz="8" w:space="0" w:color="000000"/>
               <w:left w:val="single" w:sz="8" w:space="0" w:color="000000"/>
@@ -15884,7 +15896,7 @@
         </w:tc>
         <w:tc>
           <w:tcPr>
-            <w:tcW w:w="564" w:type="pct"/>
+            <w:tcW w:w="814" w:type="pct"/>
             <w:tcBorders>
               <w:top w:val="single" w:sz="8" w:space="0" w:color="000000"/>
               <w:left w:val="single" w:sz="8" w:space="0" w:color="000000"/>
@@ -15922,7 +15934,7 @@
         </w:tc>
         <w:tc>
           <w:tcPr>
-            <w:tcW w:w="808" w:type="pct"/>
+            <w:tcW w:w="697" w:type="pct"/>
             <w:tcBorders>
               <w:top w:val="single" w:sz="8" w:space="0" w:color="000000"/>
               <w:left w:val="single" w:sz="8" w:space="0" w:color="000000"/>
@@ -15971,7 +15983,7 @@
         </w:tc>
         <w:tc>
           <w:tcPr>
-            <w:tcW w:w="657" w:type="pct"/>
+            <w:tcW w:w="602" w:type="pct"/>
             <w:tcBorders>
               <w:top w:val="single" w:sz="8" w:space="0" w:color="000000"/>
               <w:left w:val="single" w:sz="8" w:space="0" w:color="000000"/>
@@ -16029,7 +16041,7 @@
         </w:tc>
         <w:tc>
           <w:tcPr>
-            <w:tcW w:w="657" w:type="pct"/>
+            <w:tcW w:w="650" w:type="pct"/>
             <w:tcBorders>
               <w:top w:val="single" w:sz="8" w:space="0" w:color="000000"/>
               <w:left w:val="single" w:sz="8" w:space="0" w:color="000000"/>
@@ -16087,7 +16099,7 @@
         </w:tc>
         <w:tc>
           <w:tcPr>
-            <w:tcW w:w="1101" w:type="pct"/>
+            <w:tcW w:w="534" w:type="pct"/>
             <w:tcBorders>
               <w:top w:val="single" w:sz="8" w:space="0" w:color="000000"/>
               <w:left w:val="single" w:sz="8" w:space="0" w:color="000000"/>
@@ -25941,6 +25953,7 @@
                 <w:szCs w:val="24"/>
                 <w:lang w:eastAsia="es-ES"/>
               </w:rPr>
+              <w:lastRenderedPageBreak/>
               <w:t xml:space="preserve">Test </w:t>
             </w:r>
             <w:proofErr w:type="spellStart"/>
@@ -28146,6 +28159,7 @@
                 <w:szCs w:val="24"/>
                 <w:lang w:eastAsia="es-ES"/>
               </w:rPr>
+              <w:lastRenderedPageBreak/>
               <w:t xml:space="preserve">Test </w:t>
             </w:r>
             <w:proofErr w:type="spellStart"/>
@@ -32213,8 +32227,6 @@
                 <w:lang w:eastAsia="es-ES"/>
               </w:rPr>
             </w:pPr>
-            <w:bookmarkStart w:id="0" w:name="_GoBack"/>
-            <w:bookmarkEnd w:id="0"/>
           </w:p>
         </w:tc>
       </w:tr>
@@ -34252,6 +34264,7 @@
                 <w:szCs w:val="24"/>
                 <w:lang w:eastAsia="es-ES"/>
               </w:rPr>
+              <w:lastRenderedPageBreak/>
               <w:t xml:space="preserve">Test </w:t>
             </w:r>
             <w:proofErr w:type="spellStart"/>
@@ -36175,6 +36188,7 @@
                 <w:szCs w:val="24"/>
                 <w:lang w:eastAsia="es-ES"/>
               </w:rPr>
+              <w:lastRenderedPageBreak/>
               <w:t xml:space="preserve">Test </w:t>
             </w:r>
             <w:proofErr w:type="spellStart"/>
@@ -41525,7 +41539,7 @@
 </file>
 
 <file path=word/endnotes.xml><?xml version="1.0" encoding="utf-8"?>
-<w:endnotes xmlns:wpc="http://schemas.microsoft.com/office/word/2010/wordprocessingCanvas" xmlns:mc="http://schemas.openxmlformats.org/markup-compatibility/2006" xmlns:o="urn:schemas-microsoft-com:office:office" xmlns:r="http://schemas.openxmlformats.org/officeDocument/2006/relationships" xmlns:m="http://schemas.openxmlformats.org/officeDocument/2006/math" xmlns:v="urn:schemas-microsoft-com:vml" xmlns:wp14="http://schemas.microsoft.com/office/word/2010/wordprocessingDrawing" xmlns:wp="http://schemas.openxmlformats.org/drawingml/2006/wordprocessingDrawing" xmlns:w10="urn:schemas-microsoft-com:office:word" xmlns:w="http://schemas.openxmlformats.org/wordprocessingml/2006/main" xmlns:w14="http://schemas.microsoft.com/office/word/2010/wordml" xmlns:w15="http://schemas.microsoft.com/office/word/2012/wordml" xmlns:wpg="http://schemas.microsoft.com/office/word/2010/wordprocessingGroup" xmlns:wpi="http://schemas.microsoft.com/office/word/2010/wordprocessingInk" xmlns:wne="http://schemas.microsoft.com/office/word/2006/wordml" xmlns:wps="http://schemas.microsoft.com/office/word/2010/wordprocessingShape" mc:Ignorable="w14 w15 wp14">
+<w:endnotes xmlns:wpc="http://schemas.microsoft.com/office/word/2010/wordprocessingCanvas" xmlns:cx="http://schemas.microsoft.com/office/drawing/2014/chartex" xmlns:mc="http://schemas.openxmlformats.org/markup-compatibility/2006" xmlns:o="urn:schemas-microsoft-com:office:office" xmlns:r="http://schemas.openxmlformats.org/officeDocument/2006/relationships" xmlns:m="http://schemas.openxmlformats.org/officeDocument/2006/math" xmlns:v="urn:schemas-microsoft-com:vml" xmlns:wp14="http://schemas.microsoft.com/office/word/2010/wordprocessingDrawing" xmlns:wp="http://schemas.openxmlformats.org/drawingml/2006/wordprocessingDrawing" xmlns:w10="urn:schemas-microsoft-com:office:word" xmlns:w="http://schemas.openxmlformats.org/wordprocessingml/2006/main" xmlns:w14="http://schemas.microsoft.com/office/word/2010/wordml" xmlns:w15="http://schemas.microsoft.com/office/word/2012/wordml" xmlns:w16se="http://schemas.microsoft.com/office/word/2015/wordml/symex" xmlns:wpg="http://schemas.microsoft.com/office/word/2010/wordprocessingGroup" xmlns:wpi="http://schemas.microsoft.com/office/word/2010/wordprocessingInk" xmlns:wne="http://schemas.microsoft.com/office/word/2006/wordml" xmlns:wps="http://schemas.microsoft.com/office/word/2010/wordprocessingShape" mc:Ignorable="w14 w15 w16se wp14">
   <w:endnote w:type="separator" w:id="-1">
     <w:p>
       <w:pPr>
@@ -41550,7 +41564,7 @@
 </file>
 
 <file path=word/footer1.xml><?xml version="1.0" encoding="utf-8"?>
-<w:ftr xmlns:wpc="http://schemas.microsoft.com/office/word/2010/wordprocessingCanvas" xmlns:mc="http://schemas.openxmlformats.org/markup-compatibility/2006" xmlns:o="urn:schemas-microsoft-com:office:office" xmlns:r="http://schemas.openxmlformats.org/officeDocument/2006/relationships" xmlns:m="http://schemas.openxmlformats.org/officeDocument/2006/math" xmlns:v="urn:schemas-microsoft-com:vml" xmlns:wp14="http://schemas.microsoft.com/office/word/2010/wordprocessingDrawing" xmlns:wp="http://schemas.openxmlformats.org/drawingml/2006/wordprocessingDrawing" xmlns:w10="urn:schemas-microsoft-com:office:word" xmlns:w="http://schemas.openxmlformats.org/wordprocessingml/2006/main" xmlns:w14="http://schemas.microsoft.com/office/word/2010/wordml" xmlns:w15="http://schemas.microsoft.com/office/word/2012/wordml" xmlns:wpg="http://schemas.microsoft.com/office/word/2010/wordprocessingGroup" xmlns:wpi="http://schemas.microsoft.com/office/word/2010/wordprocessingInk" xmlns:wne="http://schemas.microsoft.com/office/word/2006/wordml" xmlns:wps="http://schemas.microsoft.com/office/word/2010/wordprocessingShape" mc:Ignorable="w14 w15 wp14">
+<w:ftr xmlns:wpc="http://schemas.microsoft.com/office/word/2010/wordprocessingCanvas" xmlns:cx="http://schemas.microsoft.com/office/drawing/2014/chartex" xmlns:mc="http://schemas.openxmlformats.org/markup-compatibility/2006" xmlns:o="urn:schemas-microsoft-com:office:office" xmlns:r="http://schemas.openxmlformats.org/officeDocument/2006/relationships" xmlns:m="http://schemas.openxmlformats.org/officeDocument/2006/math" xmlns:v="urn:schemas-microsoft-com:vml" xmlns:wp14="http://schemas.microsoft.com/office/word/2010/wordprocessingDrawing" xmlns:wp="http://schemas.openxmlformats.org/drawingml/2006/wordprocessingDrawing" xmlns:w10="urn:schemas-microsoft-com:office:word" xmlns:w="http://schemas.openxmlformats.org/wordprocessingml/2006/main" xmlns:w14="http://schemas.microsoft.com/office/word/2010/wordml" xmlns:w15="http://schemas.microsoft.com/office/word/2012/wordml" xmlns:w16se="http://schemas.microsoft.com/office/word/2015/wordml/symex" xmlns:wpg="http://schemas.microsoft.com/office/word/2010/wordprocessingGroup" xmlns:wpi="http://schemas.microsoft.com/office/word/2010/wordprocessingInk" xmlns:wne="http://schemas.microsoft.com/office/word/2006/wordml" xmlns:wps="http://schemas.microsoft.com/office/word/2010/wordprocessingShape" mc:Ignorable="w14 w15 w16se wp14">
   <w:sdt>
     <w:sdtPr>
       <w:id w:val="-1130545702"/>
@@ -41568,7 +41582,7 @@
         <w:r>
           <w:rPr>
             <w:noProof/>
-            <w:lang w:eastAsia="es-ES"/>
+            <w:lang w:val="en-GB" w:eastAsia="en-GB"/>
           </w:rPr>
           <mc:AlternateContent>
             <mc:Choice Requires="wps">
@@ -41644,7 +41658,7 @@
                                   <w:noProof/>
                                   <w:color w:val="4472C4" w:themeColor="accent1"/>
                                 </w:rPr>
-                                <w:t>20</w:t>
+                                <w:t>8</w:t>
                               </w:r>
                               <w:r>
                                 <w:rPr>
@@ -41696,7 +41710,7 @@
                             <w:noProof/>
                             <w:color w:val="4472C4" w:themeColor="accent1"/>
                           </w:rPr>
-                          <w:t>20</w:t>
+                          <w:t>8</w:t>
                         </w:r>
                         <w:r>
                           <w:rPr>
@@ -41720,7 +41734,7 @@
 </file>
 
 <file path=word/footer2.xml><?xml version="1.0" encoding="utf-8"?>
-<w:ftr xmlns:wpc="http://schemas.microsoft.com/office/word/2010/wordprocessingCanvas" xmlns:mc="http://schemas.openxmlformats.org/markup-compatibility/2006" xmlns:o="urn:schemas-microsoft-com:office:office" xmlns:r="http://schemas.openxmlformats.org/officeDocument/2006/relationships" xmlns:m="http://schemas.openxmlformats.org/officeDocument/2006/math" xmlns:v="urn:schemas-microsoft-com:vml" xmlns:wp14="http://schemas.microsoft.com/office/word/2010/wordprocessingDrawing" xmlns:wp="http://schemas.openxmlformats.org/drawingml/2006/wordprocessingDrawing" xmlns:w10="urn:schemas-microsoft-com:office:word" xmlns:w="http://schemas.openxmlformats.org/wordprocessingml/2006/main" xmlns:w14="http://schemas.microsoft.com/office/word/2010/wordml" xmlns:w15="http://schemas.microsoft.com/office/word/2012/wordml" xmlns:wpg="http://schemas.microsoft.com/office/word/2010/wordprocessingGroup" xmlns:wpi="http://schemas.microsoft.com/office/word/2010/wordprocessingInk" xmlns:wne="http://schemas.microsoft.com/office/word/2006/wordml" xmlns:wps="http://schemas.microsoft.com/office/word/2010/wordprocessingShape" mc:Ignorable="w14 w15 wp14">
+<w:ftr xmlns:wpc="http://schemas.microsoft.com/office/word/2010/wordprocessingCanvas" xmlns:cx="http://schemas.microsoft.com/office/drawing/2014/chartex" xmlns:mc="http://schemas.openxmlformats.org/markup-compatibility/2006" xmlns:o="urn:schemas-microsoft-com:office:office" xmlns:r="http://schemas.openxmlformats.org/officeDocument/2006/relationships" xmlns:m="http://schemas.openxmlformats.org/officeDocument/2006/math" xmlns:v="urn:schemas-microsoft-com:vml" xmlns:wp14="http://schemas.microsoft.com/office/word/2010/wordprocessingDrawing" xmlns:wp="http://schemas.openxmlformats.org/drawingml/2006/wordprocessingDrawing" xmlns:w10="urn:schemas-microsoft-com:office:word" xmlns:w="http://schemas.openxmlformats.org/wordprocessingml/2006/main" xmlns:w14="http://schemas.microsoft.com/office/word/2010/wordml" xmlns:w15="http://schemas.microsoft.com/office/word/2012/wordml" xmlns:w16se="http://schemas.microsoft.com/office/word/2015/wordml/symex" xmlns:wpg="http://schemas.microsoft.com/office/word/2010/wordprocessingGroup" xmlns:wpi="http://schemas.microsoft.com/office/word/2010/wordprocessingInk" xmlns:wne="http://schemas.microsoft.com/office/word/2006/wordml" xmlns:wps="http://schemas.microsoft.com/office/word/2010/wordprocessingShape" mc:Ignorable="w14 w15 w16se wp14">
   <w:sdt>
     <w:sdtPr>
       <w:id w:val="825785658"/>
@@ -41738,7 +41752,7 @@
         <w:r>
           <w:rPr>
             <w:noProof/>
-            <w:lang w:eastAsia="es-ES"/>
+            <w:lang w:val="en-GB" w:eastAsia="en-GB"/>
           </w:rPr>
           <mc:AlternateContent>
             <mc:Choice Requires="wps">
@@ -41805,7 +41819,7 @@
                 </wp:anchor>
               </w:drawing>
             </mc:Choice>
-            <mc:Fallback xmlns:cx="http://schemas.microsoft.com/office/drawing/2014/chartex" xmlns:cx1="http://schemas.microsoft.com/office/drawing/2015/9/8/chartex" xmlns:cx2="http://schemas.microsoft.com/office/drawing/2015/10/21/chartex" xmlns:cx3="http://schemas.microsoft.com/office/drawing/2016/5/9/chartex" xmlns:cx4="http://schemas.microsoft.com/office/drawing/2016/5/10/chartex" xmlns:cx5="http://schemas.microsoft.com/office/drawing/2016/5/11/chartex" xmlns:w16se="http://schemas.microsoft.com/office/word/2015/wordml/symex" xmlns:cx8="http://schemas.microsoft.com/office/drawing/2016/5/14/chartex" xmlns:cx7="http://schemas.microsoft.com/office/drawing/2016/5/13/chartex" xmlns:cx6="http://schemas.microsoft.com/office/drawing/2016/5/12/chartex">
+            <mc:Fallback xmlns:cx6="http://schemas.microsoft.com/office/drawing/2016/5/12/chartex" xmlns:cx7="http://schemas.microsoft.com/office/drawing/2016/5/13/chartex" xmlns:cx8="http://schemas.microsoft.com/office/drawing/2016/5/14/chartex" xmlns:cx5="http://schemas.microsoft.com/office/drawing/2016/5/11/chartex" xmlns:cx4="http://schemas.microsoft.com/office/drawing/2016/5/10/chartex" xmlns:cx3="http://schemas.microsoft.com/office/drawing/2016/5/9/chartex" xmlns:cx2="http://schemas.microsoft.com/office/drawing/2015/10/21/chartex" xmlns:cx1="http://schemas.microsoft.com/office/drawing/2015/9/8/chartex">
               <w:pict>
                 <v:rect w14:anchorId="6C75B28A" id="Rectángulo 11" o:spid="_x0000_s1026" style="position:absolute;margin-left:161.5pt;margin-top:-18pt;width:102.55pt;height:57.05pt;z-index:251666432;visibility:visible;mso-wrap-style:square;mso-wrap-distance-left:9pt;mso-wrap-distance-top:0;mso-wrap-distance-right:9pt;mso-wrap-distance-bottom:0;mso-position-horizontal:absolute;mso-position-horizontal-relative:text;mso-position-vertical:absolute;mso-position-vertical-relative:text;v-text-anchor:middle" o:gfxdata="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" fillcolor="white [3212]" strokecolor="white [3212]" strokeweight="1pt"/>
               </w:pict>
@@ -41815,7 +41829,7 @@
         <w:r>
           <w:rPr>
             <w:noProof/>
-            <w:lang w:eastAsia="es-ES"/>
+            <w:lang w:val="en-GB" w:eastAsia="en-GB"/>
           </w:rPr>
           <mc:AlternateContent>
             <mc:Choice Requires="wps">
@@ -41987,7 +42001,7 @@
 </file>
 
 <file path=word/footnotes.xml><?xml version="1.0" encoding="utf-8"?>
-<w:footnotes xmlns:wpc="http://schemas.microsoft.com/office/word/2010/wordprocessingCanvas" xmlns:mc="http://schemas.openxmlformats.org/markup-compatibility/2006" xmlns:o="urn:schemas-microsoft-com:office:office" xmlns:r="http://schemas.openxmlformats.org/officeDocument/2006/relationships" xmlns:m="http://schemas.openxmlformats.org/officeDocument/2006/math" xmlns:v="urn:schemas-microsoft-com:vml" xmlns:wp14="http://schemas.microsoft.com/office/word/2010/wordprocessingDrawing" xmlns:wp="http://schemas.openxmlformats.org/drawingml/2006/wordprocessingDrawing" xmlns:w10="urn:schemas-microsoft-com:office:word" xmlns:w="http://schemas.openxmlformats.org/wordprocessingml/2006/main" xmlns:w14="http://schemas.microsoft.com/office/word/2010/wordml" xmlns:w15="http://schemas.microsoft.com/office/word/2012/wordml" xmlns:wpg="http://schemas.microsoft.com/office/word/2010/wordprocessingGroup" xmlns:wpi="http://schemas.microsoft.com/office/word/2010/wordprocessingInk" xmlns:wne="http://schemas.microsoft.com/office/word/2006/wordml" xmlns:wps="http://schemas.microsoft.com/office/word/2010/wordprocessingShape" mc:Ignorable="w14 w15 wp14">
+<w:footnotes xmlns:wpc="http://schemas.microsoft.com/office/word/2010/wordprocessingCanvas" xmlns:cx="http://schemas.microsoft.com/office/drawing/2014/chartex" xmlns:mc="http://schemas.openxmlformats.org/markup-compatibility/2006" xmlns:o="urn:schemas-microsoft-com:office:office" xmlns:r="http://schemas.openxmlformats.org/officeDocument/2006/relationships" xmlns:m="http://schemas.openxmlformats.org/officeDocument/2006/math" xmlns:v="urn:schemas-microsoft-com:vml" xmlns:wp14="http://schemas.microsoft.com/office/word/2010/wordprocessingDrawing" xmlns:wp="http://schemas.openxmlformats.org/drawingml/2006/wordprocessingDrawing" xmlns:w10="urn:schemas-microsoft-com:office:word" xmlns:w="http://schemas.openxmlformats.org/wordprocessingml/2006/main" xmlns:w14="http://schemas.microsoft.com/office/word/2010/wordml" xmlns:w15="http://schemas.microsoft.com/office/word/2012/wordml" xmlns:w16se="http://schemas.microsoft.com/office/word/2015/wordml/symex" xmlns:wpg="http://schemas.microsoft.com/office/word/2010/wordprocessingGroup" xmlns:wpi="http://schemas.microsoft.com/office/word/2010/wordprocessingInk" xmlns:wne="http://schemas.microsoft.com/office/word/2006/wordml" xmlns:wps="http://schemas.microsoft.com/office/word/2010/wordprocessingShape" mc:Ignorable="w14 w15 w16se wp14">
   <w:footnote w:type="separator" w:id="-1">
     <w:p>
       <w:pPr>
@@ -42012,7 +42026,7 @@
 </file>
 
 <file path=word/numbering.xml><?xml version="1.0" encoding="utf-8"?>
-<w:numbering xmlns:wpc="http://schemas.microsoft.com/office/word/2010/wordprocessingCanvas" xmlns:mc="http://schemas.openxmlformats.org/markup-compatibility/2006" xmlns:o="urn:schemas-microsoft-com:office:office" xmlns:r="http://schemas.openxmlformats.org/officeDocument/2006/relationships" xmlns:m="http://schemas.openxmlformats.org/officeDocument/2006/math" xmlns:v="urn:schemas-microsoft-com:vml" xmlns:wp14="http://schemas.microsoft.com/office/word/2010/wordprocessingDrawing" xmlns:wp="http://schemas.openxmlformats.org/drawingml/2006/wordprocessingDrawing" xmlns:w10="urn:schemas-microsoft-com:office:word" xmlns:w="http://schemas.openxmlformats.org/wordprocessingml/2006/main" xmlns:w14="http://schemas.microsoft.com/office/word/2010/wordml" xmlns:w15="http://schemas.microsoft.com/office/word/2012/wordml" xmlns:wpg="http://schemas.microsoft.com/office/word/2010/wordprocessingGroup" xmlns:wpi="http://schemas.microsoft.com/office/word/2010/wordprocessingInk" xmlns:wne="http://schemas.microsoft.com/office/word/2006/wordml" xmlns:wps="http://schemas.microsoft.com/office/word/2010/wordprocessingShape" mc:Ignorable="w14 w15 wp14">
+<w:numbering xmlns:wpc="http://schemas.microsoft.com/office/word/2010/wordprocessingCanvas" xmlns:cx="http://schemas.microsoft.com/office/drawing/2014/chartex" xmlns:mc="http://schemas.openxmlformats.org/markup-compatibility/2006" xmlns:o="urn:schemas-microsoft-com:office:office" xmlns:r="http://schemas.openxmlformats.org/officeDocument/2006/relationships" xmlns:m="http://schemas.openxmlformats.org/officeDocument/2006/math" xmlns:v="urn:schemas-microsoft-com:vml" xmlns:wp14="http://schemas.microsoft.com/office/word/2010/wordprocessingDrawing" xmlns:wp="http://schemas.openxmlformats.org/drawingml/2006/wordprocessingDrawing" xmlns:w10="urn:schemas-microsoft-com:office:word" xmlns:w="http://schemas.openxmlformats.org/wordprocessingml/2006/main" xmlns:w14="http://schemas.microsoft.com/office/word/2010/wordml" xmlns:w15="http://schemas.microsoft.com/office/word/2012/wordml" xmlns:w16se="http://schemas.microsoft.com/office/word/2015/wordml/symex" xmlns:wpg="http://schemas.microsoft.com/office/word/2010/wordprocessingGroup" xmlns:wpi="http://schemas.microsoft.com/office/word/2010/wordprocessingInk" xmlns:wne="http://schemas.microsoft.com/office/word/2006/wordml" xmlns:wps="http://schemas.microsoft.com/office/word/2010/wordprocessingShape" mc:Ignorable="w14 w15 w16se wp14">
   <w:abstractNum w:abstractNumId="0" w15:restartNumberingAfterBreak="0">
     <w:nsid w:val="05676B3B"/>
     <w:multiLevelType w:val="multilevel"/>
@@ -42589,7 +42603,7 @@
 </file>
 
 <file path=word/styles.xml><?xml version="1.0" encoding="utf-8"?>
-<w:styles xmlns:mc="http://schemas.openxmlformats.org/markup-compatibility/2006" xmlns:r="http://schemas.openxmlformats.org/officeDocument/2006/relationships" xmlns:w="http://schemas.openxmlformats.org/wordprocessingml/2006/main" xmlns:w14="http://schemas.microsoft.com/office/word/2010/wordml" xmlns:w15="http://schemas.microsoft.com/office/word/2012/wordml" mc:Ignorable="w14 w15">
+<w:styles xmlns:mc="http://schemas.openxmlformats.org/markup-compatibility/2006" xmlns:r="http://schemas.openxmlformats.org/officeDocument/2006/relationships" xmlns:w="http://schemas.openxmlformats.org/wordprocessingml/2006/main" xmlns:w14="http://schemas.microsoft.com/office/word/2010/wordml" xmlns:w15="http://schemas.microsoft.com/office/word/2012/wordml" xmlns:w16se="http://schemas.microsoft.com/office/word/2015/wordml/symex" mc:Ignorable="w14 w15 w16se">
   <w:docDefaults>
     <w:rPrDefault>
       <w:rPr>
@@ -43102,11 +43116,11 @@
       <w:lang w:eastAsia="es-ES"/>
     </w:rPr>
   </w:style>
-  <w:style w:type="paragraph" w:styleId="Puesto">
+  <w:style w:type="paragraph" w:styleId="Ttulo">
     <w:name w:val="Title"/>
     <w:basedOn w:val="Normal"/>
     <w:next w:val="Normal"/>
-    <w:link w:val="PuestoCar"/>
+    <w:link w:val="TtuloCar"/>
     <w:uiPriority w:val="10"/>
     <w:qFormat/>
     <w:rsid w:val="00F005A6"/>
@@ -43122,10 +43136,10 @@
       <w:szCs w:val="56"/>
     </w:rPr>
   </w:style>
-  <w:style w:type="character" w:customStyle="1" w:styleId="PuestoCar">
-    <w:name w:val="Puesto Car"/>
+  <w:style w:type="character" w:customStyle="1" w:styleId="TtuloCar">
+    <w:name w:val="Título Car"/>
     <w:basedOn w:val="Fuentedeprrafopredeter"/>
-    <w:link w:val="Puesto"/>
+    <w:link w:val="Ttulo"/>
     <w:uiPriority w:val="10"/>
     <w:rsid w:val="00F005A6"/>
     <w:rPr>
@@ -43306,7 +43320,7 @@
     <w:uiPriority w:val="99"/>
     <w:rsid w:val="00A4215E"/>
   </w:style>
-  <w:style w:type="paragraph" w:styleId="TtulodeTDC">
+  <w:style w:type="paragraph" w:styleId="TtuloTDC">
     <w:name w:val="TOC Heading"/>
     <w:basedOn w:val="Ttulo1"/>
     <w:next w:val="Normal"/>
@@ -44822,10 +44836,10 @@
     <dgm:cxn modelId="{6470A1A8-1337-4BEF-B314-FF75A1B76093}" srcId="{1C689C04-354B-4A4B-94AA-9D3029B53557}" destId="{B14737E2-D61B-428B-8E63-2FB8B929282E}" srcOrd="5" destOrd="0" parTransId="{79999B17-D96A-4532-A445-DFB012C44712}" sibTransId="{B5E91B01-2A22-4457-BDF7-8C3B78C25B75}"/>
     <dgm:cxn modelId="{9A98965C-5FC0-42B8-85DE-09F395E423FD}" type="presOf" srcId="{06872D93-962B-4B3F-AF30-C2CDBDB214D0}" destId="{370B7BCB-FAD9-4534-BE41-D1FD09BDFF9F}" srcOrd="0" destOrd="2" presId="urn:microsoft.com/office/officeart/2005/8/layout/list1"/>
     <dgm:cxn modelId="{CBE18450-EB7E-4526-89EA-E8EA1155A045}" type="presOf" srcId="{2D24D9A5-2BB9-4FB0-AB18-7918A9660996}" destId="{D50F8AC0-F40C-43BA-B7A1-FC6BF6A280E2}" srcOrd="0" destOrd="0" presId="urn:microsoft.com/office/officeart/2005/8/layout/list1"/>
+    <dgm:cxn modelId="{6F45EEC3-C7F4-4EAC-8595-3401E236A6DA}" type="presOf" srcId="{0F634A1B-4FD2-404D-BADA-AB9059E3B01C}" destId="{3AB25057-DD25-490E-A253-150355F5D263}" srcOrd="0" destOrd="0" presId="urn:microsoft.com/office/officeart/2005/8/layout/list1"/>
     <dgm:cxn modelId="{62DB4139-CEBB-458A-ACBC-3E18033FC5E4}" type="presOf" srcId="{563A24D9-A2B2-4ACE-AB88-7A935A672D38}" destId="{14406EF7-12E9-4500-ABE5-71B4822549D0}" srcOrd="1" destOrd="0" presId="urn:microsoft.com/office/officeart/2005/8/layout/list1"/>
-    <dgm:cxn modelId="{6F45EEC3-C7F4-4EAC-8595-3401E236A6DA}" type="presOf" srcId="{0F634A1B-4FD2-404D-BADA-AB9059E3B01C}" destId="{3AB25057-DD25-490E-A253-150355F5D263}" srcOrd="0" destOrd="0" presId="urn:microsoft.com/office/officeart/2005/8/layout/list1"/>
+    <dgm:cxn modelId="{F738D6CE-DD58-47F6-A7F9-B44A8F157E1E}" type="presOf" srcId="{1C689C04-354B-4A4B-94AA-9D3029B53557}" destId="{E82C3D1D-7A09-47BC-B459-3ECA41A70A9C}" srcOrd="1" destOrd="0" presId="urn:microsoft.com/office/officeart/2005/8/layout/list1"/>
     <dgm:cxn modelId="{46E47FCF-1D69-4DC8-9DBF-98FAFFA9C3A8}" srcId="{1C689C04-354B-4A4B-94AA-9D3029B53557}" destId="{06872D93-962B-4B3F-AF30-C2CDBDB214D0}" srcOrd="2" destOrd="0" parTransId="{83170F25-5263-45B0-B4A4-6C67D9164A26}" sibTransId="{C3C93C4E-A856-4D73-A080-97680B07C1C2}"/>
-    <dgm:cxn modelId="{F738D6CE-DD58-47F6-A7F9-B44A8F157E1E}" type="presOf" srcId="{1C689C04-354B-4A4B-94AA-9D3029B53557}" destId="{E82C3D1D-7A09-47BC-B459-3ECA41A70A9C}" srcOrd="1" destOrd="0" presId="urn:microsoft.com/office/officeart/2005/8/layout/list1"/>
     <dgm:cxn modelId="{AF615F05-1142-4CA9-9E4D-07066394AFA6}" type="presOf" srcId="{AD843E75-2175-4655-AFE0-2BE07ABE8BC6}" destId="{E3566660-07C5-4649-8635-4107B0D887B3}" srcOrd="0" destOrd="0" presId="urn:microsoft.com/office/officeart/2005/8/layout/list1"/>
     <dgm:cxn modelId="{55A662CC-0C74-47A9-93CD-ECE402A73A77}" srcId="{0F634A1B-4FD2-404D-BADA-AB9059E3B01C}" destId="{AD843E75-2175-4655-AFE0-2BE07ABE8BC6}" srcOrd="2" destOrd="0" parTransId="{70F3BE55-541F-4148-B3F9-4939217966C2}" sibTransId="{73D0DE8E-8253-44D4-8D73-975E2E4ADD37}"/>
     <dgm:cxn modelId="{EA6AC464-75CD-45E3-B177-FFF6616EB8F1}" srcId="{0F634A1B-4FD2-404D-BADA-AB9059E3B01C}" destId="{1C689C04-354B-4A4B-94AA-9D3029B53557}" srcOrd="0" destOrd="0" parTransId="{73A87AEC-F0D8-46EA-A9F8-25FFB6F4CB17}" sibTransId="{F8AF24B7-093F-4177-B7EA-174F7222BF75}"/>
@@ -46815,7 +46829,7 @@
 </file>
 
 <file path=word/glossary/document.xml><?xml version="1.0" encoding="utf-8"?>
-<w:glossaryDocument xmlns:wpc="http://schemas.microsoft.com/office/word/2010/wordprocessingCanvas" xmlns:mc="http://schemas.openxmlformats.org/markup-compatibility/2006" xmlns:o="urn:schemas-microsoft-com:office:office" xmlns:r="http://schemas.openxmlformats.org/officeDocument/2006/relationships" xmlns:m="http://schemas.openxmlformats.org/officeDocument/2006/math" xmlns:v="urn:schemas-microsoft-com:vml" xmlns:wp14="http://schemas.microsoft.com/office/word/2010/wordprocessingDrawing" xmlns:wp="http://schemas.openxmlformats.org/drawingml/2006/wordprocessingDrawing" xmlns:w10="urn:schemas-microsoft-com:office:word" xmlns:w="http://schemas.openxmlformats.org/wordprocessingml/2006/main" xmlns:w14="http://schemas.microsoft.com/office/word/2010/wordml" xmlns:w15="http://schemas.microsoft.com/office/word/2012/wordml" xmlns:wpg="http://schemas.microsoft.com/office/word/2010/wordprocessingGroup" xmlns:wpi="http://schemas.microsoft.com/office/word/2010/wordprocessingInk" xmlns:wne="http://schemas.microsoft.com/office/word/2006/wordml" xmlns:wps="http://schemas.microsoft.com/office/word/2010/wordprocessingShape" mc:Ignorable="w14 w15 wp14">
+<w:glossaryDocument xmlns:wpc="http://schemas.microsoft.com/office/word/2010/wordprocessingCanvas" xmlns:cx="http://schemas.microsoft.com/office/drawing/2014/chartex" xmlns:mc="http://schemas.openxmlformats.org/markup-compatibility/2006" xmlns:o="urn:schemas-microsoft-com:office:office" xmlns:r="http://schemas.openxmlformats.org/officeDocument/2006/relationships" xmlns:m="http://schemas.openxmlformats.org/officeDocument/2006/math" xmlns:v="urn:schemas-microsoft-com:vml" xmlns:wp14="http://schemas.microsoft.com/office/word/2010/wordprocessingDrawing" xmlns:wp="http://schemas.openxmlformats.org/drawingml/2006/wordprocessingDrawing" xmlns:w10="urn:schemas-microsoft-com:office:word" xmlns:w="http://schemas.openxmlformats.org/wordprocessingml/2006/main" xmlns:w14="http://schemas.microsoft.com/office/word/2010/wordml" xmlns:w15="http://schemas.microsoft.com/office/word/2012/wordml" xmlns:w16se="http://schemas.microsoft.com/office/word/2015/wordml/symex" xmlns:wpg="http://schemas.microsoft.com/office/word/2010/wordprocessingGroup" xmlns:wpi="http://schemas.microsoft.com/office/word/2010/wordprocessingInk" xmlns:wne="http://schemas.microsoft.com/office/word/2006/wordml" xmlns:wps="http://schemas.microsoft.com/office/word/2010/wordprocessingShape" mc:Ignorable="w14 w15 w16se wp14">
   <w:docParts>
     <w:docPart>
       <w:docPartPr>
@@ -46886,7 +46900,7 @@
 </file>
 
 <file path=word/glossary/fontTable.xml><?xml version="1.0" encoding="utf-8"?>
-<w:fonts xmlns:mc="http://schemas.openxmlformats.org/markup-compatibility/2006" xmlns:r="http://schemas.openxmlformats.org/officeDocument/2006/relationships" xmlns:w="http://schemas.openxmlformats.org/wordprocessingml/2006/main" xmlns:w14="http://schemas.microsoft.com/office/word/2010/wordml" xmlns:w15="http://schemas.microsoft.com/office/word/2012/wordml" mc:Ignorable="w14 w15">
+<w:fonts xmlns:mc="http://schemas.openxmlformats.org/markup-compatibility/2006" xmlns:r="http://schemas.openxmlformats.org/officeDocument/2006/relationships" xmlns:w="http://schemas.openxmlformats.org/wordprocessingml/2006/main" xmlns:w14="http://schemas.microsoft.com/office/word/2010/wordml" xmlns:w15="http://schemas.microsoft.com/office/word/2012/wordml" xmlns:w16se="http://schemas.microsoft.com/office/word/2015/wordml/symex" mc:Ignorable="w14 w15 w16se">
   <w:font w:name="Symbol">
     <w:panose1 w:val="05050102010706020507"/>
     <w:charset w:val="02"/>
@@ -46954,7 +46968,6 @@
     <w:panose1 w:val="020B0604020202020204"/>
     <w:charset w:val="00"/>
     <w:family w:val="swiss"/>
-    <w:notTrueType/>
     <w:pitch w:val="variable"/>
     <w:sig w:usb0="00000003" w:usb1="00000000" w:usb2="00000000" w:usb3="00000000" w:csb0="00000001" w:csb1="00000000"/>
   </w:font>
@@ -46976,7 +46989,7 @@
 </file>
 
 <file path=word/glossary/settings.xml><?xml version="1.0" encoding="utf-8"?>
-<w:settings xmlns:mc="http://schemas.openxmlformats.org/markup-compatibility/2006" xmlns:o="urn:schemas-microsoft-com:office:office" xmlns:r="http://schemas.openxmlformats.org/officeDocument/2006/relationships" xmlns:m="http://schemas.openxmlformats.org/officeDocument/2006/math" xmlns:v="urn:schemas-microsoft-com:vml" xmlns:w10="urn:schemas-microsoft-com:office:word" xmlns:w="http://schemas.openxmlformats.org/wordprocessingml/2006/main" xmlns:w14="http://schemas.microsoft.com/office/word/2010/wordml" xmlns:w15="http://schemas.microsoft.com/office/word/2012/wordml" xmlns:sl="http://schemas.openxmlformats.org/schemaLibrary/2006/main" mc:Ignorable="w14 w15">
+<w:settings xmlns:mc="http://schemas.openxmlformats.org/markup-compatibility/2006" xmlns:o="urn:schemas-microsoft-com:office:office" xmlns:r="http://schemas.openxmlformats.org/officeDocument/2006/relationships" xmlns:m="http://schemas.openxmlformats.org/officeDocument/2006/math" xmlns:v="urn:schemas-microsoft-com:vml" xmlns:w10="urn:schemas-microsoft-com:office:word" xmlns:w="http://schemas.openxmlformats.org/wordprocessingml/2006/main" xmlns:w14="http://schemas.microsoft.com/office/word/2010/wordml" xmlns:w15="http://schemas.microsoft.com/office/word/2012/wordml" xmlns:w16se="http://schemas.microsoft.com/office/word/2015/wordml/symex" xmlns:sl="http://schemas.openxmlformats.org/schemaLibrary/2006/main" mc:Ignorable="w14 w15 w16se">
   <w:view w:val="normal"/>
   <w:revisionView w:inkAnnotations="0"/>
   <w:defaultTabStop w:val="708"/>
@@ -46997,6 +47010,7 @@
     <w:rsid w:val="003D6AFA"/>
     <w:rsid w:val="00420631"/>
     <w:rsid w:val="00787822"/>
+    <w:rsid w:val="007A40F1"/>
     <w:rsid w:val="008331D8"/>
     <w:rsid w:val="00887D8A"/>
     <w:rsid w:val="00AA3D08"/>
@@ -47020,14 +47034,14 @@
   </m:mathPr>
   <w:themeFontLang w:val="es-ES"/>
   <w:clrSchemeMapping w:bg1="light1" w:t1="dark1" w:bg2="light2" w:t2="dark2" w:accent1="accent1" w:accent2="accent2" w:accent3="accent3" w:accent4="accent4" w:accent5="accent5" w:accent6="accent6" w:hyperlink="hyperlink" w:followedHyperlink="followedHyperlink"/>
-  <w:decimalSymbol w:val=","/>
-  <w:listSeparator w:val=";"/>
+  <w:decimalSymbol w:val="."/>
+  <w:listSeparator w:val=","/>
   <w15:chartTrackingRefBased/>
 </w:settings>
 </file>
 
 <file path=word/glossary/styles.xml><?xml version="1.0" encoding="utf-8"?>
-<w:styles xmlns:mc="http://schemas.openxmlformats.org/markup-compatibility/2006" xmlns:r="http://schemas.openxmlformats.org/officeDocument/2006/relationships" xmlns:w="http://schemas.openxmlformats.org/wordprocessingml/2006/main" xmlns:w14="http://schemas.microsoft.com/office/word/2010/wordml" xmlns:w15="http://schemas.microsoft.com/office/word/2012/wordml" mc:Ignorable="w14 w15">
+<w:styles xmlns:mc="http://schemas.openxmlformats.org/markup-compatibility/2006" xmlns:r="http://schemas.openxmlformats.org/officeDocument/2006/relationships" xmlns:w="http://schemas.openxmlformats.org/wordprocessingml/2006/main" xmlns:w14="http://schemas.microsoft.com/office/word/2010/wordml" xmlns:w15="http://schemas.microsoft.com/office/word/2012/wordml" xmlns:w16se="http://schemas.microsoft.com/office/word/2015/wordml/symex" mc:Ignorable="w14 w15 w16se">
   <w:docDefaults>
     <w:rPrDefault>
       <w:rPr>
@@ -47523,7 +47537,7 @@
 </file>
 
 <file path=word/glossary/webSettings.xml><?xml version="1.0" encoding="utf-8"?>
-<w:webSettings xmlns:mc="http://schemas.openxmlformats.org/markup-compatibility/2006" xmlns:r="http://schemas.openxmlformats.org/officeDocument/2006/relationships" xmlns:w="http://schemas.openxmlformats.org/wordprocessingml/2006/main" xmlns:w14="http://schemas.microsoft.com/office/word/2010/wordml" xmlns:w15="http://schemas.microsoft.com/office/word/2012/wordml" mc:Ignorable="w14 w15">
+<w:webSettings xmlns:mc="http://schemas.openxmlformats.org/markup-compatibility/2006" xmlns:r="http://schemas.openxmlformats.org/officeDocument/2006/relationships" xmlns:w="http://schemas.openxmlformats.org/wordprocessingml/2006/main" xmlns:w14="http://schemas.microsoft.com/office/word/2010/wordml" xmlns:w15="http://schemas.microsoft.com/office/word/2012/wordml" xmlns:w16se="http://schemas.microsoft.com/office/word/2015/wordml/symex" mc:Ignorable="w14 w15 w16se">
   <w:optimizeForBrowser/>
   <w:allowPNG/>
 </w:webSettings>
@@ -47848,7 +47862,7 @@
 </file>
 
 <file path=customXml/itemProps2.xml><?xml version="1.0" encoding="utf-8"?>
-<ds:datastoreItem xmlns:ds="http://schemas.openxmlformats.org/officeDocument/2006/customXml" ds:itemID="{3683217A-DD07-4CAB-AD80-BAC866FB33DE}">
+<ds:datastoreItem xmlns:ds="http://schemas.openxmlformats.org/officeDocument/2006/customXml" ds:itemID="{C3973AA9-E461-49E2-99E2-351EFD1FCF31}">
   <ds:schemaRefs>
     <ds:schemaRef ds:uri="http://schemas.openxmlformats.org/officeDocument/2006/bibliography"/>
   </ds:schemaRefs>

</xml_diff>